<commit_message>
updates to files and restructure
</commit_message>
<xml_diff>
--- a/MeToo Movement_V1.0.docx
+++ b/MeToo Movement_V1.0.docx
@@ -26,7 +26,15 @@
         <w:framePr w:wrap="notBeside"/>
       </w:pPr>
       <w:r>
-        <w:t>#MeToo Movement</w:t>
+        <w:t>#</w:t>
+      </w:r>
+      <w:proofErr w:type="spellStart"/>
+      <w:r>
+        <w:t>MeToo</w:t>
+      </w:r>
+      <w:proofErr w:type="spellEnd"/>
+      <w:r>
+        <w:t xml:space="preserve"> Movement</w:t>
       </w:r>
     </w:p>
     <w:p>
@@ -35,11 +43,24 @@
         <w:framePr w:wrap="notBeside"/>
       </w:pPr>
       <w:r>
-        <w:t xml:space="preserve">Vaishnavi Srinivasan, Umang Mehta and </w:t>
-      </w:r>
-      <w:r>
-        <w:t>Ahmad Al Marzook</w:t>
-      </w:r>
+        <w:t xml:space="preserve">Vaishnavi Srinivasan, </w:t>
+      </w:r>
+      <w:proofErr w:type="spellStart"/>
+      <w:r>
+        <w:t>Umang</w:t>
+      </w:r>
+      <w:proofErr w:type="spellEnd"/>
+      <w:r>
+        <w:t xml:space="preserve"> Mehta and </w:t>
+      </w:r>
+      <w:r>
+        <w:t xml:space="preserve">Ahmad Al </w:t>
+      </w:r>
+      <w:proofErr w:type="spellStart"/>
+      <w:r>
+        <w:t>Marzook</w:t>
+      </w:r>
+      <w:proofErr w:type="spellEnd"/>
     </w:p>
     <w:p>
       <w:pPr>
@@ -113,8 +134,9 @@
           <w:sz w:val="16"/>
           <w:szCs w:val="16"/>
         </w:rPr>
-        <w:t xml:space="preserve"> with hashtags such as #ArabSpring,</w:t>
-      </w:r>
+        <w:t xml:space="preserve"> with hashtags such as #</w:t>
+      </w:r>
+      <w:proofErr w:type="spellStart"/>
       <w:r>
         <w:rPr>
           <w:rFonts w:ascii="TimesNewRomanPS-BoldMT" w:hAnsi="TimesNewRomanPS-BoldMT" w:cs="TimesNewRomanPS-BoldMT"/>
@@ -123,8 +145,9 @@
           <w:sz w:val="16"/>
           <w:szCs w:val="16"/>
         </w:rPr>
-        <w:t xml:space="preserve"> </w:t>
-      </w:r>
+        <w:t>ArabSpring</w:t>
+      </w:r>
+      <w:proofErr w:type="spellEnd"/>
       <w:r>
         <w:rPr>
           <w:rFonts w:ascii="TimesNewRomanPS-BoldMT" w:hAnsi="TimesNewRomanPS-BoldMT" w:cs="TimesNewRomanPS-BoldMT"/>
@@ -133,7 +156,7 @@
           <w:sz w:val="16"/>
           <w:szCs w:val="16"/>
         </w:rPr>
-        <w:t>#BlackLivesMatter #LoveWins, #JeSuisCharlie and revolutionized how we approach</w:t>
+        <w:t>,</w:t>
       </w:r>
       <w:r>
         <w:rPr>
@@ -153,8 +176,9 @@
           <w:sz w:val="16"/>
           <w:szCs w:val="16"/>
         </w:rPr>
-        <w:t>social issues. In this project, we analy</w:t>
-      </w:r>
+        <w:t>#</w:t>
+      </w:r>
+      <w:proofErr w:type="spellStart"/>
       <w:r>
         <w:rPr>
           <w:rFonts w:ascii="TimesNewRomanPS-BoldMT" w:hAnsi="TimesNewRomanPS-BoldMT" w:cs="TimesNewRomanPS-BoldMT"/>
@@ -163,8 +187,9 @@
           <w:sz w:val="16"/>
           <w:szCs w:val="16"/>
         </w:rPr>
-        <w:t>ze</w:t>
-      </w:r>
+        <w:t>BlackLivesMatter</w:t>
+      </w:r>
+      <w:proofErr w:type="spellEnd"/>
       <w:r>
         <w:rPr>
           <w:rFonts w:ascii="TimesNewRomanPS-BoldMT" w:hAnsi="TimesNewRomanPS-BoldMT" w:cs="TimesNewRomanPS-BoldMT"/>
@@ -173,8 +198,9 @@
           <w:sz w:val="16"/>
           <w:szCs w:val="16"/>
         </w:rPr>
-        <w:t xml:space="preserve"> #MeToo tweets</w:t>
-      </w:r>
+        <w:t xml:space="preserve"> #</w:t>
+      </w:r>
+      <w:proofErr w:type="spellStart"/>
       <w:r>
         <w:rPr>
           <w:rFonts w:ascii="TimesNewRomanPS-BoldMT" w:hAnsi="TimesNewRomanPS-BoldMT" w:cs="TimesNewRomanPS-BoldMT"/>
@@ -183,8 +209,9 @@
           <w:sz w:val="16"/>
           <w:szCs w:val="16"/>
         </w:rPr>
-        <w:t xml:space="preserve"> </w:t>
-      </w:r>
+        <w:t>LoveWins</w:t>
+      </w:r>
+      <w:proofErr w:type="spellEnd"/>
       <w:r>
         <w:rPr>
           <w:rFonts w:ascii="TimesNewRomanPS-BoldMT" w:hAnsi="TimesNewRomanPS-BoldMT" w:cs="TimesNewRomanPS-BoldMT"/>
@@ -193,8 +220,9 @@
           <w:sz w:val="16"/>
           <w:szCs w:val="16"/>
         </w:rPr>
-        <w:t>to predict real-world outcomes as a direct consequence of sexual harassment that is</w:t>
-      </w:r>
+        <w:t>, #</w:t>
+      </w:r>
+      <w:proofErr w:type="spellStart"/>
       <w:r>
         <w:rPr>
           <w:rFonts w:ascii="TimesNewRomanPS-BoldMT" w:hAnsi="TimesNewRomanPS-BoldMT" w:cs="TimesNewRomanPS-BoldMT"/>
@@ -203,8 +231,9 @@
           <w:sz w:val="16"/>
           <w:szCs w:val="16"/>
         </w:rPr>
-        <w:t xml:space="preserve"> </w:t>
-      </w:r>
+        <w:t>JeSuisCharlie</w:t>
+      </w:r>
+      <w:proofErr w:type="spellEnd"/>
       <w:r>
         <w:rPr>
           <w:rFonts w:ascii="TimesNewRomanPS-BoldMT" w:hAnsi="TimesNewRomanPS-BoldMT" w:cs="TimesNewRomanPS-BoldMT"/>
@@ -213,7 +242,7 @@
           <w:sz w:val="16"/>
           <w:szCs w:val="16"/>
         </w:rPr>
-        <w:t>plaguing the society.</w:t>
+        <w:t xml:space="preserve"> and revolutionized how we approach</w:t>
       </w:r>
       <w:r>
         <w:rPr>
@@ -233,7 +262,7 @@
           <w:sz w:val="16"/>
           <w:szCs w:val="16"/>
         </w:rPr>
-        <w:t>As the movement works towards changing perceptions and responses of sexual</w:t>
+        <w:t>social issues. In this project, we analy</w:t>
       </w:r>
       <w:r>
         <w:rPr>
@@ -243,7 +272,7 @@
           <w:sz w:val="16"/>
           <w:szCs w:val="16"/>
         </w:rPr>
-        <w:t xml:space="preserve"> </w:t>
+        <w:t>ze</w:t>
       </w:r>
       <w:r>
         <w:rPr>
@@ -253,8 +282,9 @@
           <w:sz w:val="16"/>
           <w:szCs w:val="16"/>
         </w:rPr>
-        <w:t>harassment, the tweets generated to support the movement are enormous with mixed</w:t>
-      </w:r>
+        <w:t xml:space="preserve"> #</w:t>
+      </w:r>
+      <w:proofErr w:type="spellStart"/>
       <w:r>
         <w:rPr>
           <w:rFonts w:ascii="TimesNewRomanPS-BoldMT" w:hAnsi="TimesNewRomanPS-BoldMT" w:cs="TimesNewRomanPS-BoldMT"/>
@@ -263,8 +293,9 @@
           <w:sz w:val="16"/>
           <w:szCs w:val="16"/>
         </w:rPr>
-        <w:t xml:space="preserve"> </w:t>
-      </w:r>
+        <w:t>MeToo</w:t>
+      </w:r>
+      <w:proofErr w:type="spellEnd"/>
       <w:r>
         <w:rPr>
           <w:rFonts w:ascii="TimesNewRomanPS-BoldMT" w:hAnsi="TimesNewRomanPS-BoldMT" w:cs="TimesNewRomanPS-BoldMT"/>
@@ -273,7 +304,7 @@
           <w:sz w:val="16"/>
           <w:szCs w:val="16"/>
         </w:rPr>
-        <w:t xml:space="preserve">opinions. </w:t>
+        <w:t xml:space="preserve"> tweets</w:t>
       </w:r>
       <w:r>
         <w:rPr>
@@ -283,7 +314,7 @@
           <w:sz w:val="16"/>
           <w:szCs w:val="16"/>
         </w:rPr>
-        <w:t>Analyzing</w:t>
+        <w:t xml:space="preserve"> </w:t>
       </w:r>
       <w:r>
         <w:rPr>
@@ -293,7 +324,7 @@
           <w:sz w:val="16"/>
           <w:szCs w:val="16"/>
         </w:rPr>
-        <w:t xml:space="preserve"> the #MeToo tweets, we </w:t>
+        <w:t>to predict real-world outcomes as a direct consequence of sexual harassment that is</w:t>
       </w:r>
       <w:r>
         <w:rPr>
@@ -303,7 +334,7 @@
           <w:sz w:val="16"/>
           <w:szCs w:val="16"/>
         </w:rPr>
-        <w:t>found</w:t>
+        <w:t xml:space="preserve"> </w:t>
       </w:r>
       <w:r>
         <w:rPr>
@@ -313,7 +344,7 @@
           <w:sz w:val="16"/>
           <w:szCs w:val="16"/>
         </w:rPr>
-        <w:t xml:space="preserve"> patterns that summarizes the</w:t>
+        <w:t>plaguing the society.</w:t>
       </w:r>
       <w:r>
         <w:rPr>
@@ -333,7 +364,7 @@
           <w:sz w:val="16"/>
           <w:szCs w:val="16"/>
         </w:rPr>
-        <w:t xml:space="preserve">viewpoint over time - negative polarity </w:t>
+        <w:t>As the movement works towards changing perceptions and responses of sexual</w:t>
       </w:r>
       <w:r>
         <w:rPr>
@@ -343,7 +374,7 @@
           <w:sz w:val="16"/>
           <w:szCs w:val="16"/>
         </w:rPr>
-        <w:t>during an allegation</w:t>
+        <w:t xml:space="preserve"> </w:t>
       </w:r>
       <w:r>
         <w:rPr>
@@ -353,7 +384,7 @@
           <w:sz w:val="16"/>
           <w:szCs w:val="16"/>
         </w:rPr>
-        <w:t xml:space="preserve"> </w:t>
+        <w:t>harassment, the tweets generated to support the movement are enormous with mixed</w:t>
       </w:r>
       <w:r>
         <w:rPr>
@@ -363,7 +394,7 @@
           <w:sz w:val="16"/>
           <w:szCs w:val="16"/>
         </w:rPr>
-        <w:t xml:space="preserve">and </w:t>
+        <w:t xml:space="preserve"> </w:t>
       </w:r>
       <w:r>
         <w:rPr>
@@ -373,7 +404,7 @@
           <w:sz w:val="16"/>
           <w:szCs w:val="16"/>
         </w:rPr>
-        <w:t>positive</w:t>
+        <w:t xml:space="preserve">opinions. </w:t>
       </w:r>
       <w:r>
         <w:rPr>
@@ -383,7 +414,7 @@
           <w:sz w:val="16"/>
           <w:szCs w:val="16"/>
         </w:rPr>
-        <w:t xml:space="preserve"> </w:t>
+        <w:t>Analyzing</w:t>
       </w:r>
       <w:r>
         <w:rPr>
@@ -393,8 +424,9 @@
           <w:sz w:val="16"/>
           <w:szCs w:val="16"/>
         </w:rPr>
-        <w:t>because of actions taken against offenders, along with fluctuating subjectivity which</w:t>
-      </w:r>
+        <w:t xml:space="preserve"> the #</w:t>
+      </w:r>
+      <w:proofErr w:type="spellStart"/>
       <w:r>
         <w:rPr>
           <w:rFonts w:ascii="TimesNewRomanPS-BoldMT" w:hAnsi="TimesNewRomanPS-BoldMT" w:cs="TimesNewRomanPS-BoldMT"/>
@@ -403,8 +435,9 @@
           <w:sz w:val="16"/>
           <w:szCs w:val="16"/>
         </w:rPr>
-        <w:t xml:space="preserve"> </w:t>
-      </w:r>
+        <w:t>MeToo</w:t>
+      </w:r>
+      <w:proofErr w:type="spellEnd"/>
       <w:r>
         <w:rPr>
           <w:rFonts w:ascii="TimesNewRomanPS-BoldMT" w:hAnsi="TimesNewRomanPS-BoldMT" w:cs="TimesNewRomanPS-BoldMT"/>
@@ -413,7 +446,7 @@
           <w:sz w:val="16"/>
           <w:szCs w:val="16"/>
         </w:rPr>
-        <w:t>can be reflection of allegations and countenance. The change in subjectivit</w:t>
+        <w:t xml:space="preserve"> tweets, we </w:t>
       </w:r>
       <w:r>
         <w:rPr>
@@ -423,7 +456,7 @@
           <w:sz w:val="16"/>
           <w:szCs w:val="16"/>
         </w:rPr>
-        <w:t>y</w:t>
+        <w:t>found</w:t>
       </w:r>
       <w:r>
         <w:rPr>
@@ -433,7 +466,7 @@
           <w:sz w:val="16"/>
           <w:szCs w:val="16"/>
         </w:rPr>
-        <w:t xml:space="preserve"> over time</w:t>
+        <w:t xml:space="preserve"> patterns that summarizes the</w:t>
       </w:r>
       <w:r>
         <w:rPr>
@@ -453,7 +486,7 @@
           <w:sz w:val="16"/>
           <w:szCs w:val="16"/>
         </w:rPr>
-        <w:t>indicat</w:t>
+        <w:t xml:space="preserve">viewpoint over time - negative polarity </w:t>
       </w:r>
       <w:r>
         <w:rPr>
@@ -463,7 +496,7 @@
           <w:sz w:val="16"/>
           <w:szCs w:val="16"/>
         </w:rPr>
-        <w:t>es</w:t>
+        <w:t>during an allegation</w:t>
       </w:r>
       <w:r>
         <w:rPr>
@@ -473,7 +506,7 @@
           <w:sz w:val="16"/>
           <w:szCs w:val="16"/>
         </w:rPr>
-        <w:t xml:space="preserve"> the gravity of the situation</w:t>
+        <w:t xml:space="preserve"> </w:t>
       </w:r>
       <w:r>
         <w:rPr>
@@ -483,7 +516,7 @@
           <w:sz w:val="16"/>
           <w:szCs w:val="16"/>
         </w:rPr>
-        <w:t xml:space="preserve"> and how much people are affected</w:t>
+        <w:t xml:space="preserve">and </w:t>
       </w:r>
       <w:r>
         <w:rPr>
@@ -493,7 +526,7 @@
           <w:sz w:val="16"/>
           <w:szCs w:val="16"/>
         </w:rPr>
-        <w:t>.</w:t>
+        <w:t>positive</w:t>
       </w:r>
       <w:r>
         <w:rPr>
@@ -505,14 +538,6 @@
         </w:rPr>
         <w:t xml:space="preserve"> </w:t>
       </w:r>
-    </w:p>
-    <w:p>
-      <w:pPr>
-        <w:autoSpaceDE w:val="0"/>
-        <w:autoSpaceDN w:val="0"/>
-        <w:adjustRightInd w:val="0"/>
-        <w:jc w:val="both"/>
-      </w:pPr>
       <w:r>
         <w:rPr>
           <w:rFonts w:ascii="TimesNewRomanPS-BoldMT" w:hAnsi="TimesNewRomanPS-BoldMT" w:cs="TimesNewRomanPS-BoldMT"/>
@@ -521,7 +546,7 @@
           <w:sz w:val="16"/>
           <w:szCs w:val="16"/>
         </w:rPr>
-        <w:t xml:space="preserve">Everyday a lot information is shared through twitter. Analyzing </w:t>
+        <w:t>because of actions taken against offenders, along with fluctuating subjectivity which</w:t>
       </w:r>
       <w:r>
         <w:rPr>
@@ -531,7 +556,7 @@
           <w:sz w:val="16"/>
           <w:szCs w:val="16"/>
         </w:rPr>
-        <w:t xml:space="preserve">the tweets of </w:t>
+        <w:t xml:space="preserve"> </w:t>
       </w:r>
       <w:r>
         <w:rPr>
@@ -541,7 +566,7 @@
           <w:sz w:val="16"/>
           <w:szCs w:val="16"/>
         </w:rPr>
-        <w:t>this movement, we also intend to discover patterns</w:t>
+        <w:t>can be reflection of allegations and countenance. The change in subjectivit</w:t>
       </w:r>
       <w:r>
         <w:rPr>
@@ -551,7 +576,7 @@
           <w:sz w:val="16"/>
           <w:szCs w:val="16"/>
         </w:rPr>
-        <w:t>.</w:t>
+        <w:t>y</w:t>
       </w:r>
       <w:r>
         <w:rPr>
@@ -561,7 +586,7 @@
           <w:sz w:val="16"/>
           <w:szCs w:val="16"/>
         </w:rPr>
-        <w:t xml:space="preserve"> </w:t>
+        <w:t xml:space="preserve"> over time</w:t>
       </w:r>
       <w:r>
         <w:rPr>
@@ -571,7 +596,7 @@
           <w:sz w:val="16"/>
           <w:szCs w:val="16"/>
         </w:rPr>
-        <w:t>B</w:t>
+        <w:t xml:space="preserve"> </w:t>
       </w:r>
       <w:r>
         <w:rPr>
@@ -581,7 +606,7 @@
           <w:sz w:val="16"/>
           <w:szCs w:val="16"/>
         </w:rPr>
-        <w:t xml:space="preserve">y exploring </w:t>
+        <w:t>indicat</w:t>
       </w:r>
       <w:r>
         <w:rPr>
@@ -591,7 +616,7 @@
           <w:sz w:val="16"/>
           <w:szCs w:val="16"/>
         </w:rPr>
-        <w:t>several</w:t>
+        <w:t>es</w:t>
       </w:r>
       <w:r>
         <w:rPr>
@@ -601,7 +626,7 @@
           <w:sz w:val="16"/>
           <w:szCs w:val="16"/>
         </w:rPr>
-        <w:t xml:space="preserve"> </w:t>
+        <w:t xml:space="preserve"> the gravity of the situation</w:t>
       </w:r>
       <w:r>
         <w:rPr>
@@ -611,7 +636,7 @@
           <w:sz w:val="16"/>
           <w:szCs w:val="16"/>
         </w:rPr>
-        <w:t xml:space="preserve">tweets </w:t>
+        <w:t xml:space="preserve"> and how much people are affected</w:t>
       </w:r>
       <w:r>
         <w:rPr>
@@ -621,7 +646,7 @@
           <w:sz w:val="16"/>
           <w:szCs w:val="16"/>
         </w:rPr>
-        <w:t>features</w:t>
+        <w:t>.</w:t>
       </w:r>
       <w:r>
         <w:rPr>
@@ -631,8 +656,16 @@
           <w:sz w:val="16"/>
           <w:szCs w:val="16"/>
         </w:rPr>
-        <w:t xml:space="preserve"> we intend</w:t>
-      </w:r>
+        <w:t xml:space="preserve"> </w:t>
+      </w:r>
+    </w:p>
+    <w:p>
+      <w:pPr>
+        <w:autoSpaceDE w:val="0"/>
+        <w:autoSpaceDN w:val="0"/>
+        <w:adjustRightInd w:val="0"/>
+        <w:jc w:val="both"/>
+      </w:pPr>
       <w:r>
         <w:rPr>
           <w:rFonts w:ascii="TimesNewRomanPS-BoldMT" w:hAnsi="TimesNewRomanPS-BoldMT" w:cs="TimesNewRomanPS-BoldMT"/>
@@ -641,7 +674,7 @@
           <w:sz w:val="16"/>
           <w:szCs w:val="16"/>
         </w:rPr>
-        <w:t xml:space="preserve"> to understand what makes a tweet more widely </w:t>
+        <w:t xml:space="preserve">Everyday a lot information is shared through twitter. Analyzing </w:t>
       </w:r>
       <w:r>
         <w:rPr>
@@ -651,7 +684,7 @@
           <w:sz w:val="16"/>
           <w:szCs w:val="16"/>
         </w:rPr>
-        <w:t xml:space="preserve">shared </w:t>
+        <w:t xml:space="preserve">the tweets of </w:t>
       </w:r>
       <w:r>
         <w:rPr>
@@ -661,7 +694,7 @@
           <w:sz w:val="16"/>
           <w:szCs w:val="16"/>
         </w:rPr>
-        <w:t xml:space="preserve">than the others. </w:t>
+        <w:t>this movement, we also intend to discover patterns</w:t>
       </w:r>
       <w:r>
         <w:rPr>
@@ -671,7 +704,7 @@
           <w:sz w:val="16"/>
           <w:szCs w:val="16"/>
         </w:rPr>
-        <w:t>We have gathered the tweets from October 15th, 2017 to March 6th, 2018.</w:t>
+        <w:t>.</w:t>
       </w:r>
       <w:r>
         <w:rPr>
@@ -691,7 +724,7 @@
           <w:sz w:val="16"/>
           <w:szCs w:val="16"/>
         </w:rPr>
-        <w:t xml:space="preserve">We </w:t>
+        <w:t>B</w:t>
       </w:r>
       <w:r>
         <w:rPr>
@@ -701,7 +734,7 @@
           <w:sz w:val="16"/>
           <w:szCs w:val="16"/>
         </w:rPr>
-        <w:t xml:space="preserve">made </w:t>
+        <w:t xml:space="preserve">y exploring </w:t>
       </w:r>
       <w:r>
         <w:rPr>
@@ -711,7 +744,7 @@
           <w:sz w:val="16"/>
           <w:szCs w:val="16"/>
         </w:rPr>
-        <w:t>an</w:t>
+        <w:t>several</w:t>
       </w:r>
       <w:r>
         <w:rPr>
@@ -721,7 +754,7 @@
           <w:sz w:val="16"/>
           <w:szCs w:val="16"/>
         </w:rPr>
-        <w:t xml:space="preserve"> explorative data analysis to uncover that </w:t>
+        <w:t xml:space="preserve"> </w:t>
       </w:r>
       <w:r>
         <w:rPr>
@@ -731,7 +764,7 @@
           <w:sz w:val="16"/>
           <w:szCs w:val="16"/>
         </w:rPr>
-        <w:t>tweets text</w:t>
+        <w:t xml:space="preserve">tweets </w:t>
       </w:r>
       <w:r>
         <w:rPr>
@@ -741,7 +774,7 @@
           <w:sz w:val="16"/>
           <w:szCs w:val="16"/>
         </w:rPr>
-        <w:t xml:space="preserve"> have strong relationships</w:t>
+        <w:t>features</w:t>
       </w:r>
       <w:r>
         <w:rPr>
@@ -751,7 +784,7 @@
           <w:sz w:val="16"/>
           <w:szCs w:val="16"/>
         </w:rPr>
-        <w:t xml:space="preserve"> </w:t>
+        <w:t xml:space="preserve"> we intend</w:t>
       </w:r>
       <w:r>
         <w:rPr>
@@ -761,7 +794,149 @@
           <w:sz w:val="16"/>
           <w:szCs w:val="16"/>
         </w:rPr>
-        <w:t xml:space="preserve">with retweetability. </w:t>
+        <w:t xml:space="preserve"> to understand what makes a tweet more widely </w:t>
+      </w:r>
+      <w:r>
+        <w:rPr>
+          <w:rFonts w:ascii="TimesNewRomanPS-BoldMT" w:hAnsi="TimesNewRomanPS-BoldMT" w:cs="TimesNewRomanPS-BoldMT"/>
+          <w:b/>
+          <w:bCs/>
+          <w:sz w:val="16"/>
+          <w:szCs w:val="16"/>
+        </w:rPr>
+        <w:t xml:space="preserve">shared </w:t>
+      </w:r>
+      <w:r>
+        <w:rPr>
+          <w:rFonts w:ascii="TimesNewRomanPS-BoldMT" w:hAnsi="TimesNewRomanPS-BoldMT" w:cs="TimesNewRomanPS-BoldMT"/>
+          <w:b/>
+          <w:bCs/>
+          <w:sz w:val="16"/>
+          <w:szCs w:val="16"/>
+        </w:rPr>
+        <w:t xml:space="preserve">than the others. </w:t>
+      </w:r>
+      <w:r>
+        <w:rPr>
+          <w:rFonts w:ascii="TimesNewRomanPS-BoldMT" w:hAnsi="TimesNewRomanPS-BoldMT" w:cs="TimesNewRomanPS-BoldMT"/>
+          <w:b/>
+          <w:bCs/>
+          <w:sz w:val="16"/>
+          <w:szCs w:val="16"/>
+        </w:rPr>
+        <w:t>We have gathered the tweets from October 15th, 2017 to March 6th, 2018.</w:t>
+      </w:r>
+      <w:r>
+        <w:rPr>
+          <w:rFonts w:ascii="TimesNewRomanPS-BoldMT" w:hAnsi="TimesNewRomanPS-BoldMT" w:cs="TimesNewRomanPS-BoldMT"/>
+          <w:b/>
+          <w:bCs/>
+          <w:sz w:val="16"/>
+          <w:szCs w:val="16"/>
+        </w:rPr>
+        <w:t xml:space="preserve"> </w:t>
+      </w:r>
+      <w:r>
+        <w:rPr>
+          <w:rFonts w:ascii="TimesNewRomanPS-BoldMT" w:hAnsi="TimesNewRomanPS-BoldMT" w:cs="TimesNewRomanPS-BoldMT"/>
+          <w:b/>
+          <w:bCs/>
+          <w:sz w:val="16"/>
+          <w:szCs w:val="16"/>
+        </w:rPr>
+        <w:t xml:space="preserve">We </w:t>
+      </w:r>
+      <w:r>
+        <w:rPr>
+          <w:rFonts w:ascii="TimesNewRomanPS-BoldMT" w:hAnsi="TimesNewRomanPS-BoldMT" w:cs="TimesNewRomanPS-BoldMT"/>
+          <w:b/>
+          <w:bCs/>
+          <w:sz w:val="16"/>
+          <w:szCs w:val="16"/>
+        </w:rPr>
+        <w:t xml:space="preserve">made </w:t>
+      </w:r>
+      <w:r>
+        <w:rPr>
+          <w:rFonts w:ascii="TimesNewRomanPS-BoldMT" w:hAnsi="TimesNewRomanPS-BoldMT" w:cs="TimesNewRomanPS-BoldMT"/>
+          <w:b/>
+          <w:bCs/>
+          <w:sz w:val="16"/>
+          <w:szCs w:val="16"/>
+        </w:rPr>
+        <w:t>an</w:t>
+      </w:r>
+      <w:r>
+        <w:rPr>
+          <w:rFonts w:ascii="TimesNewRomanPS-BoldMT" w:hAnsi="TimesNewRomanPS-BoldMT" w:cs="TimesNewRomanPS-BoldMT"/>
+          <w:b/>
+          <w:bCs/>
+          <w:sz w:val="16"/>
+          <w:szCs w:val="16"/>
+        </w:rPr>
+        <w:t xml:space="preserve"> explorative data analysis to uncover that </w:t>
+      </w:r>
+      <w:r>
+        <w:rPr>
+          <w:rFonts w:ascii="TimesNewRomanPS-BoldMT" w:hAnsi="TimesNewRomanPS-BoldMT" w:cs="TimesNewRomanPS-BoldMT"/>
+          <w:b/>
+          <w:bCs/>
+          <w:sz w:val="16"/>
+          <w:szCs w:val="16"/>
+        </w:rPr>
+        <w:t>tweets text</w:t>
+      </w:r>
+      <w:r>
+        <w:rPr>
+          <w:rFonts w:ascii="TimesNewRomanPS-BoldMT" w:hAnsi="TimesNewRomanPS-BoldMT" w:cs="TimesNewRomanPS-BoldMT"/>
+          <w:b/>
+          <w:bCs/>
+          <w:sz w:val="16"/>
+          <w:szCs w:val="16"/>
+        </w:rPr>
+        <w:t xml:space="preserve"> have strong relationships</w:t>
+      </w:r>
+      <w:r>
+        <w:rPr>
+          <w:rFonts w:ascii="TimesNewRomanPS-BoldMT" w:hAnsi="TimesNewRomanPS-BoldMT" w:cs="TimesNewRomanPS-BoldMT"/>
+          <w:b/>
+          <w:bCs/>
+          <w:sz w:val="16"/>
+          <w:szCs w:val="16"/>
+        </w:rPr>
+        <w:t xml:space="preserve"> </w:t>
+      </w:r>
+      <w:r>
+        <w:rPr>
+          <w:rFonts w:ascii="TimesNewRomanPS-BoldMT" w:hAnsi="TimesNewRomanPS-BoldMT" w:cs="TimesNewRomanPS-BoldMT"/>
+          <w:b/>
+          <w:bCs/>
+          <w:sz w:val="16"/>
+          <w:szCs w:val="16"/>
+        </w:rPr>
+        <w:t xml:space="preserve">with </w:t>
+      </w:r>
+      <w:proofErr w:type="spellStart"/>
+      <w:r>
+        <w:rPr>
+          <w:rFonts w:ascii="TimesNewRomanPS-BoldMT" w:hAnsi="TimesNewRomanPS-BoldMT" w:cs="TimesNewRomanPS-BoldMT"/>
+          <w:b/>
+          <w:bCs/>
+          <w:sz w:val="16"/>
+          <w:szCs w:val="16"/>
+        </w:rPr>
+        <w:t>retweetability</w:t>
+      </w:r>
+      <w:proofErr w:type="spellEnd"/>
+      <w:r>
+        <w:rPr>
+          <w:rFonts w:ascii="TimesNewRomanPS-BoldMT" w:hAnsi="TimesNewRomanPS-BoldMT" w:cs="TimesNewRomanPS-BoldMT"/>
+          <w:b/>
+          <w:bCs/>
+          <w:sz w:val="16"/>
+          <w:szCs w:val="16"/>
+        </w:rPr>
+        <w:t xml:space="preserve">. </w:t>
       </w:r>
     </w:p>
     <w:p/>
@@ -784,7 +959,15 @@
         <w:t xml:space="preserve"> retweet; tweet; follower; social media; </w:t>
       </w:r>
       <w:r>
-        <w:t>social movements, metoo, harassment</w:t>
+        <w:t xml:space="preserve">social movements, </w:t>
+      </w:r>
+      <w:proofErr w:type="spellStart"/>
+      <w:r>
+        <w:t>metoo</w:t>
+      </w:r>
+      <w:proofErr w:type="spellEnd"/>
+      <w:r>
+        <w:t>, harassment</w:t>
       </w:r>
     </w:p>
     <w:p/>
@@ -842,7 +1025,15 @@
         <w:t xml:space="preserve"> or</w:t>
       </w:r>
       <w:r>
-        <w:t xml:space="preserve"> change. For #MeToo movement, this has brought to limelight the way sexual harassment has been going in the workplace for many years against primarily women. </w:t>
+        <w:t xml:space="preserve"> change. For #</w:t>
+      </w:r>
+      <w:proofErr w:type="spellStart"/>
+      <w:r>
+        <w:t>MeToo</w:t>
+      </w:r>
+      <w:proofErr w:type="spellEnd"/>
+      <w:r>
+        <w:t xml:space="preserve"> movement, this has brought to limelight the way sexual harassment has been going in the workplace for many years against primarily women. </w:t>
       </w:r>
       <w:r>
         <w:t>What</w:t>
@@ -863,10 +1054,47 @@
         <w:t xml:space="preserve">acts performed by noted celebrities in the Hollywood industry, has rapidly spread across other work places. With hashtags, such </w:t>
       </w:r>
       <w:r>
-        <w:t>as גםאנחנו</w:t>
-      </w:r>
-      <w:r>
-        <w:t xml:space="preserve">#, #QuellaVoltaChe, وأنا كمان#, #stilleforopptak, </w:t>
+        <w:t xml:space="preserve">as </w:t>
+      </w:r>
+      <w:proofErr w:type="spellStart"/>
+      <w:r>
+        <w:t>גםאנחנו</w:t>
+      </w:r>
+      <w:proofErr w:type="spellEnd"/>
+      <w:r>
+        <w:t>#, #</w:t>
+      </w:r>
+      <w:proofErr w:type="spellStart"/>
+      <w:r>
+        <w:t>QuellaVoltaChe</w:t>
+      </w:r>
+      <w:proofErr w:type="spellEnd"/>
+      <w:r>
+        <w:t xml:space="preserve">, </w:t>
+      </w:r>
+      <w:proofErr w:type="spellStart"/>
+      <w:r>
+        <w:t>وأنا</w:t>
+      </w:r>
+      <w:proofErr w:type="spellEnd"/>
+      <w:r>
+        <w:t xml:space="preserve"> </w:t>
+      </w:r>
+      <w:proofErr w:type="spellStart"/>
+      <w:r>
+        <w:t>كمان</w:t>
+      </w:r>
+      <w:proofErr w:type="spellEnd"/>
+      <w:r>
+        <w:t>#, #</w:t>
+      </w:r>
+      <w:proofErr w:type="spellStart"/>
+      <w:r>
+        <w:t>stilleforopptak</w:t>
+      </w:r>
+      <w:proofErr w:type="spellEnd"/>
+      <w:r>
+        <w:t xml:space="preserve">, </w:t>
       </w:r>
       <w:r>
         <w:t>this movement has</w:t>
@@ -1054,7 +1282,59 @@
         <w:t>with</w:t>
       </w:r>
       <w:r>
-        <w:t xml:space="preserve"> Social Media" by Sitaram Asur and Bernardo A. Huberman, The Barnaghi, P., Ghaffari, P., &amp; Breslin, J. G. (2016). We then plot to see how the sentiments and polarity have changed over time and the real-world </w:t>
+        <w:t xml:space="preserve"> Social Media"</w:t>
+      </w:r>
+      <w:hyperlink w:anchor="_References" w:history="1">
+        <w:r>
+          <w:rPr>
+            <w:rStyle w:val="Hyperlink"/>
+            <w:vertAlign w:val="superscript"/>
+          </w:rPr>
+          <w:t>[9]</w:t>
+        </w:r>
+      </w:hyperlink>
+      <w:r>
+        <w:t xml:space="preserve"> by </w:t>
+      </w:r>
+      <w:proofErr w:type="spellStart"/>
+      <w:r>
+        <w:t>Sitaram</w:t>
+      </w:r>
+      <w:proofErr w:type="spellEnd"/>
+      <w:r>
+        <w:t xml:space="preserve"> </w:t>
+      </w:r>
+      <w:proofErr w:type="spellStart"/>
+      <w:r>
+        <w:t>Asur</w:t>
+      </w:r>
+      <w:proofErr w:type="spellEnd"/>
+      <w:r>
+        <w:t xml:space="preserve"> and Bernardo A. Huberman, The </w:t>
+      </w:r>
+      <w:proofErr w:type="spellStart"/>
+      <w:r>
+        <w:t>Barnaghi</w:t>
+      </w:r>
+      <w:proofErr w:type="spellEnd"/>
+      <w:r>
+        <w:t xml:space="preserve">, P., </w:t>
+      </w:r>
+      <w:proofErr w:type="spellStart"/>
+      <w:r>
+        <w:t>Ghaffari</w:t>
+      </w:r>
+      <w:proofErr w:type="spellEnd"/>
+      <w:r>
+        <w:t xml:space="preserve">, P., &amp; </w:t>
+      </w:r>
+      <w:proofErr w:type="spellStart"/>
+      <w:r>
+        <w:t>Breslin</w:t>
+      </w:r>
+      <w:proofErr w:type="spellEnd"/>
+      <w:r>
+        <w:t xml:space="preserve">, J. G. (2016). We then plot to see how the sentiments and polarity have changed over time and the real-world </w:t>
       </w:r>
       <w:r>
         <w:t>scenario</w:t>
@@ -1072,7 +1352,51 @@
         <w:t xml:space="preserve">using the methods described in </w:t>
       </w:r>
       <w:r>
-        <w:t>"Want to be Retweeted? Large Scale Analytics on Factors Impacting Retweet in Twitter Network" by Bongwon Suh, Lichan Hong, Peter Pirolli, and Ed H. Ch</w:t>
+        <w:t xml:space="preserve">"Want to be </w:t>
+      </w:r>
+      <w:proofErr w:type="gramStart"/>
+      <w:r>
+        <w:t>Retweeted</w:t>
+      </w:r>
+      <w:proofErr w:type="gramEnd"/>
+      <w:r>
+        <w:t>? Large Scale Analytics on Factors Impacting Retweet in Twitter Network"</w:t>
+      </w:r>
+      <w:hyperlink w:anchor="_References" w:history="1">
+        <w:r>
+          <w:rPr>
+            <w:rStyle w:val="Hyperlink"/>
+            <w:vertAlign w:val="superscript"/>
+          </w:rPr>
+          <w:t>[10]</w:t>
+        </w:r>
+      </w:hyperlink>
+      <w:r>
+        <w:t xml:space="preserve"> by </w:t>
+      </w:r>
+      <w:proofErr w:type="spellStart"/>
+      <w:r>
+        <w:t>Bongwon</w:t>
+      </w:r>
+      <w:proofErr w:type="spellEnd"/>
+      <w:r>
+        <w:t xml:space="preserve"> Suh, </w:t>
+      </w:r>
+      <w:proofErr w:type="spellStart"/>
+      <w:r>
+        <w:t>Lichan</w:t>
+      </w:r>
+      <w:proofErr w:type="spellEnd"/>
+      <w:r>
+        <w:t xml:space="preserve"> Hong, Peter </w:t>
+      </w:r>
+      <w:proofErr w:type="spellStart"/>
+      <w:r>
+        <w:t>Pirolli</w:t>
+      </w:r>
+      <w:proofErr w:type="spellEnd"/>
+      <w:r>
+        <w:t>, and Ed H. Ch</w:t>
       </w:r>
       <w:r>
         <w:t>i</w:t>
@@ -1081,8 +1405,49 @@
         <w:t xml:space="preserve"> and </w:t>
       </w:r>
       <w:r>
-        <w:t>"Predicting the Political Alignment of Twitter Users" by Michael D. Conover, Bruno Gonc¸alves, Jacob Ratkiewicz, Alessandro Flammini and Filippo Menczer</w:t>
-      </w:r>
+        <w:t>"Predicting the Political Alignment of Twitter Users"</w:t>
+      </w:r>
+      <w:hyperlink w:anchor="_References" w:history="1">
+        <w:r>
+          <w:rPr>
+            <w:rStyle w:val="Hyperlink"/>
+            <w:vertAlign w:val="superscript"/>
+          </w:rPr>
+          <w:t>[11]</w:t>
+        </w:r>
+      </w:hyperlink>
+      <w:r>
+        <w:t xml:space="preserve"> by Michael D. Conover, Bruno </w:t>
+      </w:r>
+      <w:proofErr w:type="spellStart"/>
+      <w:r>
+        <w:t>Gonc¸alves</w:t>
+      </w:r>
+      <w:proofErr w:type="spellEnd"/>
+      <w:r>
+        <w:t xml:space="preserve">, Jacob </w:t>
+      </w:r>
+      <w:proofErr w:type="spellStart"/>
+      <w:r>
+        <w:t>Ratkiewicz</w:t>
+      </w:r>
+      <w:proofErr w:type="spellEnd"/>
+      <w:r>
+        <w:t xml:space="preserve">, Alessandro </w:t>
+      </w:r>
+      <w:proofErr w:type="spellStart"/>
+      <w:r>
+        <w:t>Flammini</w:t>
+      </w:r>
+      <w:proofErr w:type="spellEnd"/>
+      <w:r>
+        <w:t xml:space="preserve"> and Filippo </w:t>
+      </w:r>
+      <w:proofErr w:type="spellStart"/>
+      <w:r>
+        <w:t>Menczer</w:t>
+      </w:r>
+      <w:proofErr w:type="spellEnd"/>
       <w:r>
         <w:t xml:space="preserve">, </w:t>
       </w:r>
@@ -1143,7 +1508,35 @@
         <w:t xml:space="preserve">described in </w:t>
       </w:r>
       <w:r>
-        <w:t>"Predicting Popular Messages in Twitter" by Liangjie Hong Ovidiu Dan Brian D. Davison</w:t>
+        <w:t>"Predicting Popular Messages in Twitter"</w:t>
+      </w:r>
+      <w:hyperlink w:anchor="_References" w:history="1">
+        <w:r>
+          <w:rPr>
+            <w:rStyle w:val="Hyperlink"/>
+            <w:vertAlign w:val="superscript"/>
+          </w:rPr>
+          <w:t>[12]</w:t>
+        </w:r>
+      </w:hyperlink>
+      <w:r>
+        <w:t xml:space="preserve"> by </w:t>
+      </w:r>
+      <w:proofErr w:type="spellStart"/>
+      <w:r>
+        <w:t>Liangjie</w:t>
+      </w:r>
+      <w:proofErr w:type="spellEnd"/>
+      <w:r>
+        <w:t xml:space="preserve"> Hong </w:t>
+      </w:r>
+      <w:proofErr w:type="spellStart"/>
+      <w:r>
+        <w:t>Ovidiu</w:t>
+      </w:r>
+      <w:proofErr w:type="spellEnd"/>
+      <w:r>
+        <w:t xml:space="preserve"> Dan Brian D. Davison</w:t>
       </w:r>
       <w:r>
         <w:t>.</w:t>
@@ -1231,8 +1624,13 @@
       <w:r>
         <w:t xml:space="preserve">. To bypass such limitations, we have used the </w:t>
       </w:r>
-      <w:r>
-        <w:t>GetOldTweets-python</w:t>
+      <w:proofErr w:type="spellStart"/>
+      <w:r>
+        <w:t>GetOldTweets</w:t>
+      </w:r>
+      <w:proofErr w:type="spellEnd"/>
+      <w:r>
+        <w:t>-python</w:t>
       </w:r>
       <w:r>
         <w:t xml:space="preserve">, a project developed by </w:t>
@@ -1248,7 +1646,15 @@
         <w:t xml:space="preserve"> containing </w:t>
       </w:r>
       <w:r>
-        <w:t>the #MeToo.</w:t>
+        <w:t>the #</w:t>
+      </w:r>
+      <w:proofErr w:type="spellStart"/>
+      <w:r>
+        <w:t>MeToo</w:t>
+      </w:r>
+      <w:proofErr w:type="spellEnd"/>
+      <w:r>
+        <w:t>.</w:t>
       </w:r>
       <w:r>
         <w:t xml:space="preserve"> </w:t>
@@ -1402,14 +1808,24 @@
         <w:t xml:space="preserve">Removed </w:t>
       </w:r>
       <w:r>
-        <w:t xml:space="preserve">hashtags, mentions, url </w:t>
+        <w:t xml:space="preserve">hashtags, mentions, </w:t>
+      </w:r>
+      <w:proofErr w:type="spellStart"/>
+      <w:r>
+        <w:t>url</w:t>
+      </w:r>
+      <w:proofErr w:type="spellEnd"/>
+      <w:r>
+        <w:t xml:space="preserve"> </w:t>
       </w:r>
       <w:r>
         <w:t>and ‘</w:t>
       </w:r>
+      <w:proofErr w:type="spellStart"/>
       <w:r>
         <w:t>rt</w:t>
       </w:r>
+      <w:proofErr w:type="spellEnd"/>
       <w:r>
         <w:t xml:space="preserve">’ </w:t>
       </w:r>
@@ -1494,7 +1910,15 @@
         <w:t>April</w:t>
       </w:r>
       <w:r>
-        <w:t xml:space="preserve"> 2018 containing the #MeToo. </w:t>
+        <w:t xml:space="preserve"> 2018 containing the #</w:t>
+      </w:r>
+      <w:proofErr w:type="spellStart"/>
+      <w:r>
+        <w:t>MeToo</w:t>
+      </w:r>
+      <w:proofErr w:type="spellEnd"/>
+      <w:r>
+        <w:t xml:space="preserve">. </w:t>
       </w:r>
     </w:p>
     <w:p>
@@ -1571,8 +1995,13 @@
           <w:numId w:val="42"/>
         </w:numPr>
       </w:pPr>
-      <w:r>
-        <w:t xml:space="preserve">CreatedSince –days since </w:t>
+      <w:proofErr w:type="spellStart"/>
+      <w:r>
+        <w:t>CreatedSince</w:t>
+      </w:r>
+      <w:proofErr w:type="spellEnd"/>
+      <w:r>
+        <w:t xml:space="preserve"> –days since </w:t>
       </w:r>
       <w:r>
         <w:t>account is active</w:t>
@@ -1652,21 +2081,78 @@
       <w:r>
         <w:t>Parsimonious Rule-based Model for Sentiment Analysis of Social Media Text"</w:t>
       </w:r>
+      <w:hyperlink w:anchor="_References" w:history="1">
+        <w:r>
+          <w:rPr>
+            <w:rStyle w:val="Hyperlink"/>
+            <w:vertAlign w:val="superscript"/>
+          </w:rPr>
+          <w:t>[1</w:t>
+        </w:r>
+        <w:r>
+          <w:rPr>
+            <w:rStyle w:val="Hyperlink"/>
+            <w:vertAlign w:val="superscript"/>
+          </w:rPr>
+          <w:t>8</w:t>
+        </w:r>
+        <w:r>
+          <w:rPr>
+            <w:rStyle w:val="Hyperlink"/>
+            <w:vertAlign w:val="superscript"/>
+          </w:rPr>
+          <w:t>]</w:t>
+        </w:r>
+      </w:hyperlink>
       <w:r>
         <w:t xml:space="preserve"> </w:t>
       </w:r>
       <w:r>
-        <w:t>by Hutto, C.J. &amp; Gilbert, E.E. (2014)</w:t>
+        <w:t xml:space="preserve">by </w:t>
+      </w:r>
+      <w:proofErr w:type="spellStart"/>
+      <w:r>
+        <w:t>Hutto</w:t>
+      </w:r>
+      <w:proofErr w:type="spellEnd"/>
+      <w:r>
+        <w:t>, C.J. &amp; Gilbert, E.E. (2014)</w:t>
       </w:r>
       <w:r>
         <w:t xml:space="preserve">, </w:t>
       </w:r>
+      <w:proofErr w:type="spellStart"/>
       <w:r>
         <w:t>AF</w:t>
       </w:r>
       <w:r>
-        <w:t xml:space="preserve">inn, developed by Finn Årup Nielsen, "A new ANEW: evaluation of a word list for sentiment analysis in microblogs", and </w:t>
-      </w:r>
+        <w:t>inn</w:t>
+      </w:r>
+      <w:proofErr w:type="spellEnd"/>
+      <w:r>
+        <w:t xml:space="preserve">, developed by Finn </w:t>
+      </w:r>
+      <w:proofErr w:type="spellStart"/>
+      <w:r>
+        <w:t>Årup</w:t>
+      </w:r>
+      <w:proofErr w:type="spellEnd"/>
+      <w:r>
+        <w:t xml:space="preserve"> Nielsen, "A new ANEW: evaluation of a word list for sentiment analysis in microblogs"</w:t>
+      </w:r>
+      <w:hyperlink w:anchor="_References" w:history="1">
+        <w:r>
+          <w:rPr>
+            <w:rStyle w:val="Hyperlink"/>
+            <w:vertAlign w:val="superscript"/>
+          </w:rPr>
+          <w:t>[17]</w:t>
+        </w:r>
+      </w:hyperlink>
+      <w:r>
+        <w:t xml:space="preserve">, and </w:t>
+      </w:r>
+      <w:proofErr w:type="spellStart"/>
       <w:r>
         <w:t>T</w:t>
       </w:r>
@@ -1677,7 +2163,55 @@
         <w:t>B</w:t>
       </w:r>
       <w:r>
-        <w:t>lob, a Python (2 and 3) library for processing textual data developed by Steven Loria.</w:t>
+        <w:t>lob</w:t>
+      </w:r>
+      <w:proofErr w:type="spellEnd"/>
+      <w:r>
+        <w:rPr>
+          <w:vertAlign w:val="superscript"/>
+        </w:rPr>
+        <w:fldChar w:fldCharType="begin"/>
+      </w:r>
+      <w:r>
+        <w:rPr>
+          <w:vertAlign w:val="superscript"/>
+        </w:rPr>
+        <w:instrText xml:space="preserve"> HYPERLINK  \l "_References" </w:instrText>
+      </w:r>
+      <w:r>
+        <w:rPr>
+          <w:vertAlign w:val="superscript"/>
+        </w:rPr>
+      </w:r>
+      <w:r>
+        <w:rPr>
+          <w:vertAlign w:val="superscript"/>
+        </w:rPr>
+        <w:fldChar w:fldCharType="separate"/>
+      </w:r>
+      <w:r>
+        <w:rPr>
+          <w:rStyle w:val="Hyperlink"/>
+          <w:vertAlign w:val="superscript"/>
+        </w:rPr>
+        <w:t>[19]</w:t>
+      </w:r>
+      <w:r>
+        <w:rPr>
+          <w:vertAlign w:val="superscript"/>
+        </w:rPr>
+        <w:fldChar w:fldCharType="end"/>
+      </w:r>
+      <w:r>
+        <w:t xml:space="preserve">, a Python (2 and 3) library for processing textual data developed by Steven </w:t>
+      </w:r>
+      <w:proofErr w:type="spellStart"/>
+      <w:r>
+        <w:t>Loria</w:t>
+      </w:r>
+      <w:proofErr w:type="spellEnd"/>
+      <w:r>
+        <w:t>.</w:t>
       </w:r>
     </w:p>
     <w:p>
@@ -1693,7 +2227,33 @@
         <w:jc w:val="both"/>
       </w:pPr>
       <w:r>
-        <w:t xml:space="preserve">"Social media and social movements: Facebook and an online Guatemalan justice movement that moved offline" by Summer Harlow (2012) and "Tweets and the streets: social media and contemporary activism" PAOLO GERBAUDO are some of the articles we used for conceptual studies. The Guatemalan justice movement, just like the current sexual harassment movement moved from the world of online chatter to real world consequences. </w:t>
+        <w:t>"Social media and social movements: Facebook and an online Guatemalan justice movement that moved offline"</w:t>
+      </w:r>
+      <w:hyperlink w:anchor="_References" w:history="1">
+        <w:r>
+          <w:rPr>
+            <w:rStyle w:val="Hyperlink"/>
+            <w:vertAlign w:val="superscript"/>
+          </w:rPr>
+          <w:t>[3]</w:t>
+        </w:r>
+      </w:hyperlink>
+      <w:r>
+        <w:t xml:space="preserve"> by Summer Harlow (2012) and "Tweets and the streets: social media and contemporary activism"</w:t>
+      </w:r>
+      <w:hyperlink w:anchor="_References" w:history="1">
+        <w:r>
+          <w:rPr>
+            <w:rStyle w:val="Hyperlink"/>
+            <w:vertAlign w:val="superscript"/>
+          </w:rPr>
+          <w:t>[1]</w:t>
+        </w:r>
+      </w:hyperlink>
+      <w:bookmarkStart w:id="1" w:name="_GoBack"/>
+      <w:bookmarkEnd w:id="1"/>
+      <w:r>
+        <w:t xml:space="preserve"> PAOLO GERBAUDO are some of the articles we used for conceptual studies. The Guatemalan justice movement, just like the current sexual harassment movement moved from the world of online chatter to real world consequences. </w:t>
       </w:r>
     </w:p>
     <w:p>
@@ -1802,7 +2362,62 @@
         <w:t>”</w:t>
       </w:r>
       <w:r>
-        <w:t xml:space="preserve"> by Sitaram Asur and Bernardo A. Huberman, The Barnaghi, P., Ghaffari, P., &amp; Breslin, J. G. (2016). </w:t>
+        <w:rPr>
+          <w:vertAlign w:val="superscript"/>
+        </w:rPr>
+        <w:t xml:space="preserve"> </w:t>
+      </w:r>
+      <w:hyperlink w:anchor="_References" w:history="1">
+        <w:r>
+          <w:rPr>
+            <w:rStyle w:val="Hyperlink"/>
+            <w:vertAlign w:val="superscript"/>
+          </w:rPr>
+          <w:t>[9]</w:t>
+        </w:r>
+      </w:hyperlink>
+      <w:r>
+        <w:t xml:space="preserve"> by </w:t>
+      </w:r>
+      <w:proofErr w:type="spellStart"/>
+      <w:r>
+        <w:t>Sitaram</w:t>
+      </w:r>
+      <w:proofErr w:type="spellEnd"/>
+      <w:r>
+        <w:t xml:space="preserve"> </w:t>
+      </w:r>
+      <w:proofErr w:type="spellStart"/>
+      <w:r>
+        <w:t>Asur</w:t>
+      </w:r>
+      <w:proofErr w:type="spellEnd"/>
+      <w:r>
+        <w:t xml:space="preserve"> and Bernardo A. Huberman, The </w:t>
+      </w:r>
+      <w:proofErr w:type="spellStart"/>
+      <w:r>
+        <w:t>Barnaghi</w:t>
+      </w:r>
+      <w:proofErr w:type="spellEnd"/>
+      <w:r>
+        <w:t xml:space="preserve">, P., </w:t>
+      </w:r>
+      <w:proofErr w:type="spellStart"/>
+      <w:r>
+        <w:t>Ghaffari</w:t>
+      </w:r>
+      <w:proofErr w:type="spellEnd"/>
+      <w:r>
+        <w:t xml:space="preserve">, P., &amp; </w:t>
+      </w:r>
+      <w:proofErr w:type="spellStart"/>
+      <w:r>
+        <w:t>Breslin</w:t>
+      </w:r>
+      <w:proofErr w:type="spellEnd"/>
+      <w:r>
+        <w:t xml:space="preserve">, J. G. (2016). </w:t>
       </w:r>
     </w:p>
     <w:p>
@@ -1866,7 +2481,23 @@
         <w:t>lexicons</w:t>
       </w:r>
       <w:r>
-        <w:t xml:space="preserve"> work on a unigram data. TextBlob performs pattern analyzer, while Afinn ranks each work based on a dictionary and Vader is built on tweet corpus and uses context. All the classifiers derive a compound score. A score of greater than 0 is labelled ‘Positive’, less than zero ‘Negative’ and equal to 0 as ‘Neutral’. </w:t>
+        <w:t xml:space="preserve"> work on a unigram data. </w:t>
+      </w:r>
+      <w:proofErr w:type="spellStart"/>
+      <w:r>
+        <w:t>TextBlob</w:t>
+      </w:r>
+      <w:proofErr w:type="spellEnd"/>
+      <w:r>
+        <w:t xml:space="preserve"> performs pattern analyzer, while </w:t>
+      </w:r>
+      <w:proofErr w:type="spellStart"/>
+      <w:r>
+        <w:t>Afinn</w:t>
+      </w:r>
+      <w:proofErr w:type="spellEnd"/>
+      <w:r>
+        <w:t xml:space="preserve"> ranks each work based on a dictionary and Vader is built on tweet corpus and uses context. All the classifiers derive a compound score. A score of greater than 0 is labelled ‘Positive’, less than zero ‘Negative’ and equal to 0 as ‘Neutral’. </w:t>
       </w:r>
     </w:p>
     <w:p>
@@ -1883,7 +2514,23 @@
         <w:jc w:val="both"/>
       </w:pPr>
       <w:r>
-        <w:t xml:space="preserve">Random 50 tweets are then labelled manually and compared with the classifiers output. The Vader classifier gives a pretty good accuracy as compared to Afinn and TextBlob. </w:t>
+        <w:t xml:space="preserve">Random 50 tweets are then labelled manually and compared with the classifiers output. The Vader classifier gives a pretty good accuracy as compared to </w:t>
+      </w:r>
+      <w:proofErr w:type="spellStart"/>
+      <w:r>
+        <w:t>Afinn</w:t>
+      </w:r>
+      <w:proofErr w:type="spellEnd"/>
+      <w:r>
+        <w:t xml:space="preserve"> and </w:t>
+      </w:r>
+      <w:proofErr w:type="spellStart"/>
+      <w:r>
+        <w:t>TextBlob</w:t>
+      </w:r>
+      <w:proofErr w:type="spellEnd"/>
+      <w:r>
+        <w:t xml:space="preserve">. </w:t>
       </w:r>
       <w:r>
         <w:t xml:space="preserve">Results are displayed in </w:t>
@@ -2006,7 +2653,7 @@
                         </a:ln>
                         <a:extLst>
                           <a:ext uri="{91240B29-F687-4f45-9708-019B960494DF}">
-                            <a14:hiddenLine xmlns:a14="http://schemas.microsoft.com/office/drawing/2010/main" xmlns:w="http://schemas.openxmlformats.org/wordprocessingml/2006/main" xmlns:w10="urn:schemas-microsoft-com:office:word" xmlns:v="urn:schemas-microsoft-com:vml" xmlns:o="urn:schemas-microsoft-com:office:office" xmlns:mv="urn:schemas-microsoft-com:mac:vml" xmlns:mo="http://schemas.microsoft.com/office/mac/office/2008/main" xmlns="" xmlns:w16cid="http://schemas.microsoft.com/office/word/2016/wordml/cid" xmlns:am3d="http://schemas.microsoft.com/office/drawing/2017/model3d" xmlns:aink="http://schemas.microsoft.com/office/drawing/2016/ink" xmlns:cx8="http://schemas.microsoft.com/office/drawing/2016/5/14/chartex" xmlns:cx7="http://schemas.microsoft.com/office/drawing/2016/5/13/chartex" xmlns:cx6="http://schemas.microsoft.com/office/drawing/2016/5/12/chartex" xmlns:cx5="http://schemas.microsoft.com/office/drawing/2016/5/11/chartex" xmlns:cx4="http://schemas.microsoft.com/office/drawing/2016/5/10/chartex" xmlns:cx3="http://schemas.microsoft.com/office/drawing/2016/5/9/chartex" xmlns:cx2="http://schemas.microsoft.com/office/drawing/2015/10/21/chartex" w="9525">
+                            <a14:hiddenLine xmlns:cx2="http://schemas.microsoft.com/office/drawing/2015/10/21/chartex" xmlns:cx3="http://schemas.microsoft.com/office/drawing/2016/5/9/chartex" xmlns:cx4="http://schemas.microsoft.com/office/drawing/2016/5/10/chartex" xmlns:cx5="http://schemas.microsoft.com/office/drawing/2016/5/11/chartex" xmlns:cx6="http://schemas.microsoft.com/office/drawing/2016/5/12/chartex" xmlns:cx7="http://schemas.microsoft.com/office/drawing/2016/5/13/chartex" xmlns:cx8="http://schemas.microsoft.com/office/drawing/2016/5/14/chartex" xmlns:aink="http://schemas.microsoft.com/office/drawing/2016/ink" xmlns:am3d="http://schemas.microsoft.com/office/drawing/2017/model3d" xmlns:w16cid="http://schemas.microsoft.com/office/word/2016/wordml/cid" xmlns="" xmlns:mo="http://schemas.microsoft.com/office/mac/office/2008/main" xmlns:mv="urn:schemas-microsoft-com:mac:vml" xmlns:o="urn:schemas-microsoft-com:office:office" xmlns:v="urn:schemas-microsoft-com:vml" xmlns:w10="urn:schemas-microsoft-com:office:word" xmlns:w="http://schemas.openxmlformats.org/wordprocessingml/2006/main" xmlns:a14="http://schemas.microsoft.com/office/drawing/2010/main" w="9525">
                               <a:solidFill>
                                 <a:srgbClr val="000000"/>
                               </a:solidFill>
@@ -2127,12 +2774,14 @@
                                       <w:smallCaps w:val="0"/>
                                     </w:rPr>
                                   </w:pPr>
+                                  <w:proofErr w:type="spellStart"/>
                                   <w:r>
                                     <w:rPr>
                                       <w:smallCaps w:val="0"/>
                                     </w:rPr>
                                     <w:t>Afinn</w:t>
                                   </w:r>
+                                  <w:proofErr w:type="spellEnd"/>
                                 </w:p>
                               </w:tc>
                               <w:tc>
@@ -2154,6 +2803,7 @@
                                       <w:szCs w:val="16"/>
                                     </w:rPr>
                                   </w:pPr>
+                                  <w:proofErr w:type="spellStart"/>
                                   <w:r>
                                     <w:rPr>
                                       <w:sz w:val="16"/>
@@ -2161,6 +2811,7 @@
                                     </w:rPr>
                                     <w:t>TextBlob</w:t>
                                   </w:r>
+                                  <w:proofErr w:type="spellEnd"/>
                                 </w:p>
                               </w:tc>
                             </w:tr>
@@ -2605,12 +3256,14 @@
                                 <w:smallCaps w:val="0"/>
                               </w:rPr>
                             </w:pPr>
+                            <w:proofErr w:type="spellStart"/>
                             <w:r>
                               <w:rPr>
                                 <w:smallCaps w:val="0"/>
                               </w:rPr>
                               <w:t>Afinn</w:t>
                             </w:r>
+                            <w:proofErr w:type="spellEnd"/>
                           </w:p>
                         </w:tc>
                         <w:tc>
@@ -2632,6 +3285,7 @@
                                 <w:szCs w:val="16"/>
                               </w:rPr>
                             </w:pPr>
+                            <w:proofErr w:type="spellStart"/>
                             <w:r>
                               <w:rPr>
                                 <w:sz w:val="16"/>
@@ -2639,6 +3293,7 @@
                               </w:rPr>
                               <w:t>TextBlob</w:t>
                             </w:r>
+                            <w:proofErr w:type="spellEnd"/>
                           </w:p>
                         </w:tc>
                       </w:tr>
@@ -3001,7 +3656,7 @@
                         </a:ln>
                         <a:extLst>
                           <a:ext uri="{91240B29-F687-4f45-9708-019B960494DF}">
-                            <a14:hiddenLine xmlns="" xmlns:mo="http://schemas.microsoft.com/office/mac/office/2008/main" xmlns:mv="urn:schemas-microsoft-com:mac:vml" xmlns:o="urn:schemas-microsoft-com:office:office" xmlns:v="urn:schemas-microsoft-com:vml" xmlns:w10="urn:schemas-microsoft-com:office:word" xmlns:w="http://schemas.openxmlformats.org/wordprocessingml/2006/main" xmlns:a14="http://schemas.microsoft.com/office/drawing/2010/main" xmlns:w16cid="http://schemas.microsoft.com/office/word/2016/wordml/cid" xmlns:am3d="http://schemas.microsoft.com/office/drawing/2017/model3d" xmlns:aink="http://schemas.microsoft.com/office/drawing/2016/ink" xmlns:cx8="http://schemas.microsoft.com/office/drawing/2016/5/14/chartex" xmlns:cx7="http://schemas.microsoft.com/office/drawing/2016/5/13/chartex" xmlns:cx6="http://schemas.microsoft.com/office/drawing/2016/5/12/chartex" xmlns:cx5="http://schemas.microsoft.com/office/drawing/2016/5/11/chartex" xmlns:cx4="http://schemas.microsoft.com/office/drawing/2016/5/10/chartex" xmlns:cx3="http://schemas.microsoft.com/office/drawing/2016/5/9/chartex" xmlns:cx2="http://schemas.microsoft.com/office/drawing/2015/10/21/chartex" w="9525">
+                            <a14:hiddenLine xmlns:cx2="http://schemas.microsoft.com/office/drawing/2015/10/21/chartex" xmlns:cx3="http://schemas.microsoft.com/office/drawing/2016/5/9/chartex" xmlns:cx4="http://schemas.microsoft.com/office/drawing/2016/5/10/chartex" xmlns:cx5="http://schemas.microsoft.com/office/drawing/2016/5/11/chartex" xmlns:cx6="http://schemas.microsoft.com/office/drawing/2016/5/12/chartex" xmlns:cx7="http://schemas.microsoft.com/office/drawing/2016/5/13/chartex" xmlns:cx8="http://schemas.microsoft.com/office/drawing/2016/5/14/chartex" xmlns:aink="http://schemas.microsoft.com/office/drawing/2016/ink" xmlns:am3d="http://schemas.microsoft.com/office/drawing/2017/model3d" xmlns:w16cid="http://schemas.microsoft.com/office/word/2016/wordml/cid" xmlns:a14="http://schemas.microsoft.com/office/drawing/2010/main" xmlns:w="http://schemas.openxmlformats.org/wordprocessingml/2006/main" xmlns:w10="urn:schemas-microsoft-com:office:word" xmlns:v="urn:schemas-microsoft-com:vml" xmlns:o="urn:schemas-microsoft-com:office:office" xmlns:mv="urn:schemas-microsoft-com:mac:vml" xmlns:mo="http://schemas.microsoft.com/office/mac/office/2008/main" xmlns="" w="9525">
                               <a:solidFill>
                                 <a:srgbClr val="000000"/>
                               </a:solidFill>
@@ -3308,7 +3963,7 @@
                         </a:ln>
                         <a:extLst>
                           <a:ext uri="{91240B29-F687-4f45-9708-019B960494DF}">
-                            <a14:hiddenLine xmlns="" xmlns:mo="http://schemas.microsoft.com/office/mac/office/2008/main" xmlns:mv="urn:schemas-microsoft-com:mac:vml" xmlns:o="urn:schemas-microsoft-com:office:office" xmlns:v="urn:schemas-microsoft-com:vml" xmlns:w10="urn:schemas-microsoft-com:office:word" xmlns:w="http://schemas.openxmlformats.org/wordprocessingml/2006/main" xmlns:a14="http://schemas.microsoft.com/office/drawing/2010/main" xmlns:w16cid="http://schemas.microsoft.com/office/word/2016/wordml/cid" xmlns:am3d="http://schemas.microsoft.com/office/drawing/2017/model3d" xmlns:aink="http://schemas.microsoft.com/office/drawing/2016/ink" xmlns:cx8="http://schemas.microsoft.com/office/drawing/2016/5/14/chartex" xmlns:cx7="http://schemas.microsoft.com/office/drawing/2016/5/13/chartex" xmlns:cx6="http://schemas.microsoft.com/office/drawing/2016/5/12/chartex" xmlns:cx5="http://schemas.microsoft.com/office/drawing/2016/5/11/chartex" xmlns:cx4="http://schemas.microsoft.com/office/drawing/2016/5/10/chartex" xmlns:cx3="http://schemas.microsoft.com/office/drawing/2016/5/9/chartex" xmlns:cx2="http://schemas.microsoft.com/office/drawing/2015/10/21/chartex" w="9525">
+                            <a14:hiddenLine xmlns:cx2="http://schemas.microsoft.com/office/drawing/2015/10/21/chartex" xmlns:cx3="http://schemas.microsoft.com/office/drawing/2016/5/9/chartex" xmlns:cx4="http://schemas.microsoft.com/office/drawing/2016/5/10/chartex" xmlns:cx5="http://schemas.microsoft.com/office/drawing/2016/5/11/chartex" xmlns:cx6="http://schemas.microsoft.com/office/drawing/2016/5/12/chartex" xmlns:cx7="http://schemas.microsoft.com/office/drawing/2016/5/13/chartex" xmlns:cx8="http://schemas.microsoft.com/office/drawing/2016/5/14/chartex" xmlns:aink="http://schemas.microsoft.com/office/drawing/2016/ink" xmlns:am3d="http://schemas.microsoft.com/office/drawing/2017/model3d" xmlns:w16cid="http://schemas.microsoft.com/office/word/2016/wordml/cid" xmlns:a14="http://schemas.microsoft.com/office/drawing/2010/main" xmlns:w="http://schemas.openxmlformats.org/wordprocessingml/2006/main" xmlns:w10="urn:schemas-microsoft-com:office:word" xmlns:v="urn:schemas-microsoft-com:vml" xmlns:o="urn:schemas-microsoft-com:office:office" xmlns:mv="urn:schemas-microsoft-com:mac:vml" xmlns:mo="http://schemas.microsoft.com/office/mac/office/2008/main" xmlns="" w="9525">
                               <a:solidFill>
                                 <a:srgbClr val="000000"/>
                               </a:solidFill>
@@ -3506,13 +4161,71 @@
         </mc:AlternateContent>
       </w:r>
       <w:r>
-        <w:t>Using the formula defined in “Predicting the Future with Social Media” by Sitaram Asur and Bernardo A. Huberman,</w:t>
-      </w:r>
-      <w:r>
+        <w:t>Using the formula defined in “Predicting the Future with Social Media”</w:t>
+      </w:r>
+      <w:r>
+        <w:rPr>
+          <w:vertAlign w:val="superscript"/>
+        </w:rPr>
         <w:t xml:space="preserve"> </w:t>
       </w:r>
-      <w:r>
-        <w:t xml:space="preserve">The Barnaghi, P., Ghaffari, P., &amp; Breslin, J. G. (2016). </w:t>
+      <w:hyperlink w:anchor="_References" w:history="1">
+        <w:r>
+          <w:rPr>
+            <w:rStyle w:val="Hyperlink"/>
+            <w:vertAlign w:val="superscript"/>
+          </w:rPr>
+          <w:t>[9]</w:t>
+        </w:r>
+      </w:hyperlink>
+      <w:r>
+        <w:t xml:space="preserve"> by </w:t>
+      </w:r>
+      <w:proofErr w:type="spellStart"/>
+      <w:r>
+        <w:t>Sitaram</w:t>
+      </w:r>
+      <w:proofErr w:type="spellEnd"/>
+      <w:r>
+        <w:t xml:space="preserve"> </w:t>
+      </w:r>
+      <w:proofErr w:type="spellStart"/>
+      <w:r>
+        <w:t>Asur</w:t>
+      </w:r>
+      <w:proofErr w:type="spellEnd"/>
+      <w:r>
+        <w:t xml:space="preserve"> and Bernardo A. Huberman,</w:t>
+      </w:r>
+      <w:r>
+        <w:t xml:space="preserve"> </w:t>
+      </w:r>
+      <w:r>
+        <w:t xml:space="preserve">The </w:t>
+      </w:r>
+      <w:proofErr w:type="spellStart"/>
+      <w:r>
+        <w:t>Barnaghi</w:t>
+      </w:r>
+      <w:proofErr w:type="spellEnd"/>
+      <w:r>
+        <w:t xml:space="preserve">, P., </w:t>
+      </w:r>
+      <w:proofErr w:type="spellStart"/>
+      <w:r>
+        <w:t>Ghaffari</w:t>
+      </w:r>
+      <w:proofErr w:type="spellEnd"/>
+      <w:r>
+        <w:t xml:space="preserve">, P., &amp; </w:t>
+      </w:r>
+      <w:proofErr w:type="spellStart"/>
+      <w:r>
+        <w:t>Breslin</w:t>
+      </w:r>
+      <w:proofErr w:type="spellEnd"/>
+      <w:r>
+        <w:t xml:space="preserve">, J. G. (2016). </w:t>
       </w:r>
     </w:p>
     <w:p>
@@ -3576,8 +4289,15 @@
       </w:r>
       <w:r>
         <w:tab/>
-        <w:t>(1)</w:t>
-      </w:r>
+      </w:r>
+      <w:hyperlink w:anchor="_References" w:history="1">
+        <w:r>
+          <w:rPr>
+            <w:rStyle w:val="Hyperlink"/>
+          </w:rPr>
+          <w:t>(9)</w:t>
+        </w:r>
+      </w:hyperlink>
     </w:p>
     <w:p>
       <w:pPr>
@@ -3631,7 +4351,15 @@
         <w:t xml:space="preserve"> shows the subjectivity spike in </w:t>
       </w:r>
       <w:r>
-        <w:t xml:space="preserve">October 15 when #MeToo was launched. The next spike starts </w:t>
+        <w:t>October 15 when #</w:t>
+      </w:r>
+      <w:proofErr w:type="spellStart"/>
+      <w:r>
+        <w:t>MeToo</w:t>
+      </w:r>
+      <w:proofErr w:type="spellEnd"/>
+      <w:r>
+        <w:t xml:space="preserve"> was launched. The next spike starts </w:t>
       </w:r>
       <w:r>
         <w:t xml:space="preserve">during the week of </w:t>
@@ -3771,7 +4499,65 @@
         <w:jc w:val="both"/>
       </w:pPr>
       <w:r>
-        <w:t xml:space="preserve">Using the formula defined in “Predicting the Future with Social Media” by Sitaram Asur and Bernardo A. Huberman, The Barnaghi, P., Ghaffari, P., &amp; Breslin, J. G. (2016). </w:t>
+        <w:t>Using the formula defined in “Predicting the Future with Social Media”</w:t>
+      </w:r>
+      <w:r>
+        <w:rPr>
+          <w:vertAlign w:val="superscript"/>
+        </w:rPr>
+        <w:t xml:space="preserve"> </w:t>
+      </w:r>
+      <w:hyperlink w:anchor="_References" w:history="1">
+        <w:r>
+          <w:rPr>
+            <w:rStyle w:val="Hyperlink"/>
+            <w:vertAlign w:val="superscript"/>
+          </w:rPr>
+          <w:t>[9]</w:t>
+        </w:r>
+      </w:hyperlink>
+      <w:r>
+        <w:t xml:space="preserve"> by </w:t>
+      </w:r>
+      <w:proofErr w:type="spellStart"/>
+      <w:r>
+        <w:t>Sitaram</w:t>
+      </w:r>
+      <w:proofErr w:type="spellEnd"/>
+      <w:r>
+        <w:t xml:space="preserve"> </w:t>
+      </w:r>
+      <w:proofErr w:type="spellStart"/>
+      <w:r>
+        <w:t>Asur</w:t>
+      </w:r>
+      <w:proofErr w:type="spellEnd"/>
+      <w:r>
+        <w:t xml:space="preserve"> and Bernardo A. Huberman, The </w:t>
+      </w:r>
+      <w:proofErr w:type="spellStart"/>
+      <w:r>
+        <w:t>Barnaghi</w:t>
+      </w:r>
+      <w:proofErr w:type="spellEnd"/>
+      <w:r>
+        <w:t xml:space="preserve">, P., </w:t>
+      </w:r>
+      <w:proofErr w:type="spellStart"/>
+      <w:r>
+        <w:t>Ghaffari</w:t>
+      </w:r>
+      <w:proofErr w:type="spellEnd"/>
+      <w:r>
+        <w:t xml:space="preserve">, P., &amp; </w:t>
+      </w:r>
+      <w:proofErr w:type="spellStart"/>
+      <w:r>
+        <w:t>Breslin</w:t>
+      </w:r>
+      <w:proofErr w:type="spellEnd"/>
+      <w:r>
+        <w:t xml:space="preserve">, J. G. (2016). </w:t>
       </w:r>
     </w:p>
     <w:p/>
@@ -3798,8 +4584,13 @@
         <w:spacing w:line="252" w:lineRule="auto"/>
         <w:jc w:val="both"/>
       </w:pPr>
-      <w:r>
-        <w:t xml:space="preserve">PNratio = </w:t>
+      <w:proofErr w:type="spellStart"/>
+      <w:r>
+        <w:t>PNratio</w:t>
+      </w:r>
+      <w:proofErr w:type="spellEnd"/>
+      <w:r>
+        <w:t xml:space="preserve"> = </w:t>
       </w:r>
       <w:r>
         <w:rPr>
@@ -3824,8 +4615,15 @@
       </w:r>
       <w:r>
         <w:tab/>
-        <w:t>(2)</w:t>
-      </w:r>
+      </w:r>
+      <w:hyperlink w:anchor="_References" w:history="1">
+        <w:r>
+          <w:rPr>
+            <w:rStyle w:val="Hyperlink"/>
+          </w:rPr>
+          <w:t>(9)</w:t>
+        </w:r>
+      </w:hyperlink>
     </w:p>
     <w:p>
       <w:pPr>
@@ -3946,7 +4744,15 @@
       </w:r>
       <w:r>
         <w:lastRenderedPageBreak/>
-        <w:t xml:space="preserve">from my childhood was killed. The only relief from his death I had was that kids were finally safe from his evil touch. Not wishing ill on your monster seems to mean that he didn't turn you into the like. # MeToo" </w:t>
+        <w:t xml:space="preserve">from my childhood was killed. The only relief from his death I had was that kids were finally safe from his evil touch. Not wishing ill on your monster seems to mean that he didn't turn you into the like. # </w:t>
+      </w:r>
+      <w:proofErr w:type="spellStart"/>
+      <w:r>
+        <w:t>MeToo</w:t>
+      </w:r>
+      <w:proofErr w:type="spellEnd"/>
+      <w:r>
+        <w:t xml:space="preserve">" </w:t>
       </w:r>
       <w:r>
         <w:t xml:space="preserve">was </w:t>
@@ -4035,7 +4841,15 @@
         <w:pStyle w:val="Heading1"/>
       </w:pPr>
       <w:r>
-        <w:t>Model Evaluation Using SemEval Dataset</w:t>
+        <w:t xml:space="preserve">Model Evaluation Using </w:t>
+      </w:r>
+      <w:proofErr w:type="spellStart"/>
+      <w:r>
+        <w:t>SemEval</w:t>
+      </w:r>
+      <w:proofErr w:type="spellEnd"/>
+      <w:r>
+        <w:t xml:space="preserve"> Dataset</w:t>
       </w:r>
     </w:p>
     <w:p>
@@ -4134,7 +4948,7 @@
                         </a:ln>
                         <a:extLst>
                           <a:ext uri="{91240B29-F687-4f45-9708-019B960494DF}">
-                            <a14:hiddenLine xmlns="" xmlns:mo="http://schemas.microsoft.com/office/mac/office/2008/main" xmlns:mv="urn:schemas-microsoft-com:mac:vml" xmlns:o="urn:schemas-microsoft-com:office:office" xmlns:v="urn:schemas-microsoft-com:vml" xmlns:w10="urn:schemas-microsoft-com:office:word" xmlns:w="http://schemas.openxmlformats.org/wordprocessingml/2006/main" xmlns:a14="http://schemas.microsoft.com/office/drawing/2010/main" xmlns:w16cid="http://schemas.microsoft.com/office/word/2016/wordml/cid" xmlns:am3d="http://schemas.microsoft.com/office/drawing/2017/model3d" xmlns:aink="http://schemas.microsoft.com/office/drawing/2016/ink" xmlns:cx8="http://schemas.microsoft.com/office/drawing/2016/5/14/chartex" xmlns:cx7="http://schemas.microsoft.com/office/drawing/2016/5/13/chartex" xmlns:cx6="http://schemas.microsoft.com/office/drawing/2016/5/12/chartex" xmlns:cx5="http://schemas.microsoft.com/office/drawing/2016/5/11/chartex" xmlns:cx4="http://schemas.microsoft.com/office/drawing/2016/5/10/chartex" xmlns:cx3="http://schemas.microsoft.com/office/drawing/2016/5/9/chartex" xmlns:cx2="http://schemas.microsoft.com/office/drawing/2015/10/21/chartex" w="9525">
+                            <a14:hiddenLine xmlns:cx2="http://schemas.microsoft.com/office/drawing/2015/10/21/chartex" xmlns:cx3="http://schemas.microsoft.com/office/drawing/2016/5/9/chartex" xmlns:cx4="http://schemas.microsoft.com/office/drawing/2016/5/10/chartex" xmlns:cx5="http://schemas.microsoft.com/office/drawing/2016/5/11/chartex" xmlns:cx6="http://schemas.microsoft.com/office/drawing/2016/5/12/chartex" xmlns:cx7="http://schemas.microsoft.com/office/drawing/2016/5/13/chartex" xmlns:cx8="http://schemas.microsoft.com/office/drawing/2016/5/14/chartex" xmlns:aink="http://schemas.microsoft.com/office/drawing/2016/ink" xmlns:am3d="http://schemas.microsoft.com/office/drawing/2017/model3d" xmlns:w16cid="http://schemas.microsoft.com/office/word/2016/wordml/cid" xmlns:a14="http://schemas.microsoft.com/office/drawing/2010/main" xmlns:w="http://schemas.openxmlformats.org/wordprocessingml/2006/main" xmlns:w10="urn:schemas-microsoft-com:office:word" xmlns:v="urn:schemas-microsoft-com:vml" xmlns:o="urn:schemas-microsoft-com:office:office" xmlns:mv="urn:schemas-microsoft-com:mac:vml" xmlns:mo="http://schemas.microsoft.com/office/mac/office/2008/main" xmlns="" w="9525">
                               <a:solidFill>
                                 <a:srgbClr val="000000"/>
                               </a:solidFill>
@@ -4160,7 +4974,7 @@
                                 <wp:inline distT="0" distB="0" distL="0" distR="0" wp14:anchorId="16C598CD" wp14:editId="3583BA47">
                                   <wp:extent cx="3154680" cy="2555999"/>
                                   <wp:effectExtent l="0" t="0" r="7620" b="0"/>
-                                  <wp:docPr id="19" name="Picture 19"/>
+                                  <wp:docPr id="18" name="Picture 18"/>
                                   <wp:cNvGraphicFramePr>
                                     <a:graphicFrameLocks xmlns:a="http://schemas.openxmlformats.org/drawingml/2006/main" noChangeAspect="1"/>
                                   </wp:cNvGraphicFramePr>
@@ -4259,7 +5073,7 @@
                           <wp:inline distT="0" distB="0" distL="0" distR="0" wp14:anchorId="16C598CD" wp14:editId="3583BA47">
                             <wp:extent cx="3154680" cy="2555999"/>
                             <wp:effectExtent l="0" t="0" r="7620" b="0"/>
-                            <wp:docPr id="19" name="Picture 19"/>
+                            <wp:docPr id="18" name="Picture 18"/>
                             <wp:cNvGraphicFramePr>
                               <a:graphicFrameLocks xmlns:a="http://schemas.openxmlformats.org/drawingml/2006/main" noChangeAspect="1"/>
                             </wp:cNvGraphicFramePr>
@@ -4375,7 +5189,7 @@
                         </a:ln>
                         <a:extLst>
                           <a:ext uri="{91240B29-F687-4f45-9708-019B960494DF}">
-                            <a14:hiddenLine xmlns="" xmlns:mo="http://schemas.microsoft.com/office/mac/office/2008/main" xmlns:mv="urn:schemas-microsoft-com:mac:vml" xmlns:o="urn:schemas-microsoft-com:office:office" xmlns:v="urn:schemas-microsoft-com:vml" xmlns:w10="urn:schemas-microsoft-com:office:word" xmlns:w="http://schemas.openxmlformats.org/wordprocessingml/2006/main" xmlns:a14="http://schemas.microsoft.com/office/drawing/2010/main" xmlns:w16cid="http://schemas.microsoft.com/office/word/2016/wordml/cid" xmlns:am3d="http://schemas.microsoft.com/office/drawing/2017/model3d" xmlns:aink="http://schemas.microsoft.com/office/drawing/2016/ink" xmlns:cx8="http://schemas.microsoft.com/office/drawing/2016/5/14/chartex" xmlns:cx7="http://schemas.microsoft.com/office/drawing/2016/5/13/chartex" xmlns:cx6="http://schemas.microsoft.com/office/drawing/2016/5/12/chartex" xmlns:cx5="http://schemas.microsoft.com/office/drawing/2016/5/11/chartex" xmlns:cx4="http://schemas.microsoft.com/office/drawing/2016/5/10/chartex" xmlns:cx3="http://schemas.microsoft.com/office/drawing/2016/5/9/chartex" xmlns:cx2="http://schemas.microsoft.com/office/drawing/2015/10/21/chartex" w="9525">
+                            <a14:hiddenLine xmlns:cx2="http://schemas.microsoft.com/office/drawing/2015/10/21/chartex" xmlns:cx3="http://schemas.microsoft.com/office/drawing/2016/5/9/chartex" xmlns:cx4="http://schemas.microsoft.com/office/drawing/2016/5/10/chartex" xmlns:cx5="http://schemas.microsoft.com/office/drawing/2016/5/11/chartex" xmlns:cx6="http://schemas.microsoft.com/office/drawing/2016/5/12/chartex" xmlns:cx7="http://schemas.microsoft.com/office/drawing/2016/5/13/chartex" xmlns:cx8="http://schemas.microsoft.com/office/drawing/2016/5/14/chartex" xmlns:aink="http://schemas.microsoft.com/office/drawing/2016/ink" xmlns:am3d="http://schemas.microsoft.com/office/drawing/2017/model3d" xmlns:w16cid="http://schemas.microsoft.com/office/word/2016/wordml/cid" xmlns:a14="http://schemas.microsoft.com/office/drawing/2010/main" xmlns:w="http://schemas.openxmlformats.org/wordprocessingml/2006/main" xmlns:w10="urn:schemas-microsoft-com:office:word" xmlns:v="urn:schemas-microsoft-com:vml" xmlns:o="urn:schemas-microsoft-com:office:office" xmlns:mv="urn:schemas-microsoft-com:mac:vml" xmlns:mo="http://schemas.microsoft.com/office/mac/office/2008/main" xmlns="" w="9525">
                               <a:solidFill>
                                 <a:srgbClr val="000000"/>
                               </a:solidFill>
@@ -4401,7 +5215,7 @@
                                 <wp:inline distT="0" distB="0" distL="0" distR="0" wp14:anchorId="66E63401" wp14:editId="2865F6F0">
                                   <wp:extent cx="3154680" cy="2482995"/>
                                   <wp:effectExtent l="0" t="0" r="7620" b="0"/>
-                                  <wp:docPr id="16" name="Picture 16"/>
+                                  <wp:docPr id="20" name="Picture 20"/>
                                   <wp:cNvGraphicFramePr>
                                     <a:graphicFrameLocks xmlns:a="http://schemas.openxmlformats.org/drawingml/2006/main" noChangeAspect="1"/>
                                   </wp:cNvGraphicFramePr>
@@ -4500,7 +5314,7 @@
                           <wp:inline distT="0" distB="0" distL="0" distR="0" wp14:anchorId="66E63401" wp14:editId="2865F6F0">
                             <wp:extent cx="3154680" cy="2482995"/>
                             <wp:effectExtent l="0" t="0" r="7620" b="0"/>
-                            <wp:docPr id="16" name="Picture 16"/>
+                            <wp:docPr id="20" name="Picture 20"/>
                             <wp:cNvGraphicFramePr>
                               <a:graphicFrameLocks xmlns:a="http://schemas.openxmlformats.org/drawingml/2006/main" noChangeAspect="1"/>
                             </wp:cNvGraphicFramePr>
@@ -4619,7 +5433,15 @@
         <w:ind w:firstLine="0"/>
       </w:pPr>
       <w:r>
-        <w:t>Fig. 3.  True Distribution of Sentiments Classes in SemEval-2017 Task 4 Subtask A Dataset</w:t>
+        <w:t xml:space="preserve">Fig. 3.  True Distribution of Sentiments Classes in SemEval-2017 Task 4 Subtask </w:t>
+      </w:r>
+      <w:proofErr w:type="gramStart"/>
+      <w:r>
+        <w:t>A</w:t>
+      </w:r>
+      <w:proofErr w:type="gramEnd"/>
+      <w:r>
+        <w:t xml:space="preserve"> Dataset</w:t>
       </w:r>
     </w:p>
     <w:p>
@@ -4633,7 +5455,15 @@
         <w:pStyle w:val="Text"/>
       </w:pPr>
       <w:r>
-        <w:t>We evaluated the results by AFinn, Text Blob and Vader with 3 metrics namely Accuracy, F1-Score</w:t>
+        <w:t xml:space="preserve">We evaluated the results by </w:t>
+      </w:r>
+      <w:proofErr w:type="spellStart"/>
+      <w:r>
+        <w:t>AFinn</w:t>
+      </w:r>
+      <w:proofErr w:type="spellEnd"/>
+      <w:r>
+        <w:t>, Text Blob and Vader with 3 metrics namely Accuracy, F1-Score</w:t>
       </w:r>
       <w:r>
         <w:t xml:space="preserve"> with Weighted average</w:t>
@@ -4703,8 +5533,13 @@
         <w:ind w:firstLine="0"/>
       </w:pPr>
       <w:r>
-        <w:t>Fig. 3.  Distribution of Sentiments Classes Using Afinn</w:t>
-      </w:r>
+        <w:t xml:space="preserve">Fig. 3.  Distribution of Sentiments Classes Using </w:t>
+      </w:r>
+      <w:proofErr w:type="spellStart"/>
+      <w:r>
+        <w:t>Afinn</w:t>
+      </w:r>
+      <w:proofErr w:type="spellEnd"/>
     </w:p>
     <w:p>
       <w:pPr>
@@ -4845,10 +5680,26 @@
         <w:t>e</w:t>
       </w:r>
       <w:r>
-        <w:t xml:space="preserve"> see that the distribution of classes is similar for Afinn and Text Blob. </w:t>
-      </w:r>
-      <w:r>
-        <w:t>But according to the Accuracy and F1-Scores, AFinn performs the best and Text Blob performs the worst of the three methods as shown below.</w:t>
+        <w:t xml:space="preserve"> see that the distribution of classes is similar for </w:t>
+      </w:r>
+      <w:proofErr w:type="spellStart"/>
+      <w:r>
+        <w:t>Afinn</w:t>
+      </w:r>
+      <w:proofErr w:type="spellEnd"/>
+      <w:r>
+        <w:t xml:space="preserve"> and Text Blob. </w:t>
+      </w:r>
+      <w:r>
+        <w:t xml:space="preserve">But according to the Accuracy and F1-Scores, </w:t>
+      </w:r>
+      <w:proofErr w:type="spellStart"/>
+      <w:r>
+        <w:t>AFinn</w:t>
+      </w:r>
+      <w:proofErr w:type="spellEnd"/>
+      <w:r>
+        <w:t xml:space="preserve"> performs the best and Text Blob performs the worst of the three methods as shown below.</w:t>
       </w:r>
     </w:p>
     <w:p>
@@ -5377,8 +6228,13 @@
         <w:pStyle w:val="Text"/>
       </w:pPr>
       <w:r>
-        <w:t>TABLE III.  Confusion Matrix for AFnn</w:t>
-      </w:r>
+        <w:t xml:space="preserve">TABLE III.  Confusion Matrix for </w:t>
+      </w:r>
+      <w:proofErr w:type="spellStart"/>
+      <w:r>
+        <w:t>AFnn</w:t>
+      </w:r>
+      <w:proofErr w:type="spellEnd"/>
     </w:p>
     <w:p>
       <w:pPr>
@@ -5999,10 +6855,42 @@
         <w:pStyle w:val="Text"/>
       </w:pPr>
       <w:r>
-        <w:t xml:space="preserve">When we compare the results of the Vader classifier for SemEval data with the manual evaluation for MeToo tweets, it suggests that a model trained on SemEval dataset may not be generalized </w:t>
-      </w:r>
-      <w:r>
-        <w:t>for all domains as there is a stark huge difference between the accuracies obtained. But for the accuracy calculation on the MeToo data we have only considered 50 random tweets and hence cannot state this with a high confidence.</w:t>
+        <w:t xml:space="preserve">When we compare the results of the Vader classifier for </w:t>
+      </w:r>
+      <w:proofErr w:type="spellStart"/>
+      <w:r>
+        <w:t>SemEval</w:t>
+      </w:r>
+      <w:proofErr w:type="spellEnd"/>
+      <w:r>
+        <w:t xml:space="preserve"> data with the manual evaluation for </w:t>
+      </w:r>
+      <w:proofErr w:type="spellStart"/>
+      <w:r>
+        <w:t>MeToo</w:t>
+      </w:r>
+      <w:proofErr w:type="spellEnd"/>
+      <w:r>
+        <w:t xml:space="preserve"> tweets, it suggests that a model trained on </w:t>
+      </w:r>
+      <w:proofErr w:type="spellStart"/>
+      <w:r>
+        <w:t>SemEval</w:t>
+      </w:r>
+      <w:proofErr w:type="spellEnd"/>
+      <w:r>
+        <w:t xml:space="preserve"> dataset may not be generalized </w:t>
+      </w:r>
+      <w:r>
+        <w:t xml:space="preserve">for all domains as there is a stark huge difference between the accuracies obtained. But for the accuracy calculation on the </w:t>
+      </w:r>
+      <w:proofErr w:type="spellStart"/>
+      <w:r>
+        <w:t>MeToo</w:t>
+      </w:r>
+      <w:proofErr w:type="spellEnd"/>
+      <w:r>
+        <w:t xml:space="preserve"> data we have only considered 50 random tweets and hence cannot state this with a high confidence.</w:t>
       </w:r>
     </w:p>
     <w:p>
@@ -6038,7 +6926,79 @@
         <w:t xml:space="preserve">We have used the methods described by </w:t>
       </w:r>
       <w:r>
-        <w:t>"Predicting Popular Messages in Twitter" by Liangjie Hong Ovidiu Dan Brian D. Davison and "Want to be Retweeted? Large Scale Analytics on Factors Impacting Retweet in Twitter Network" by Bongwon Suh, Lichan Hong, Peter Pirolli, and Ed H. Chi</w:t>
+        <w:t>"Predicting Popular Messages in Twitter"</w:t>
+      </w:r>
+      <w:hyperlink w:anchor="_References" w:history="1">
+        <w:r>
+          <w:rPr>
+            <w:rStyle w:val="Hyperlink"/>
+            <w:vertAlign w:val="superscript"/>
+          </w:rPr>
+          <w:t>[12]</w:t>
+        </w:r>
+      </w:hyperlink>
+      <w:r>
+        <w:t xml:space="preserve"> by </w:t>
+      </w:r>
+      <w:proofErr w:type="spellStart"/>
+      <w:r>
+        <w:t>Liangjie</w:t>
+      </w:r>
+      <w:proofErr w:type="spellEnd"/>
+      <w:r>
+        <w:t xml:space="preserve"> Hong </w:t>
+      </w:r>
+      <w:proofErr w:type="spellStart"/>
+      <w:r>
+        <w:t>Ovidiu</w:t>
+      </w:r>
+      <w:proofErr w:type="spellEnd"/>
+      <w:r>
+        <w:t xml:space="preserve"> Dan Brian D. Davison and "Want to be </w:t>
+      </w:r>
+      <w:proofErr w:type="gramStart"/>
+      <w:r>
+        <w:t>Retweeted</w:t>
+      </w:r>
+      <w:proofErr w:type="gramEnd"/>
+      <w:r>
+        <w:t>? Large Scale Analytics on Factors Impacting Retweet in Twitter Network"</w:t>
+      </w:r>
+      <w:hyperlink w:anchor="_References" w:history="1">
+        <w:r>
+          <w:rPr>
+            <w:rStyle w:val="Hyperlink"/>
+            <w:vertAlign w:val="superscript"/>
+          </w:rPr>
+          <w:t>[10]</w:t>
+        </w:r>
+      </w:hyperlink>
+      <w:r>
+        <w:t xml:space="preserve"> by </w:t>
+      </w:r>
+      <w:proofErr w:type="spellStart"/>
+      <w:r>
+        <w:t>Bongwon</w:t>
+      </w:r>
+      <w:proofErr w:type="spellEnd"/>
+      <w:r>
+        <w:t xml:space="preserve"> Suh, </w:t>
+      </w:r>
+      <w:proofErr w:type="spellStart"/>
+      <w:r>
+        <w:t>Lichan</w:t>
+      </w:r>
+      <w:proofErr w:type="spellEnd"/>
+      <w:r>
+        <w:t xml:space="preserve"> Hong, Peter </w:t>
+      </w:r>
+      <w:proofErr w:type="spellStart"/>
+      <w:r>
+        <w:t>Pirolli</w:t>
+      </w:r>
+      <w:proofErr w:type="spellEnd"/>
+      <w:r>
+        <w:t>, and Ed H. Chi</w:t>
       </w:r>
       <w:r>
         <w:t xml:space="preserve"> for our analysis.</w:t>
@@ -6051,7 +7011,15 @@
         <w:jc w:val="both"/>
       </w:pPr>
       <w:r>
-        <w:t xml:space="preserve">For this analysis, we have taken the text of the tweet and grouped them by user. We then bin the retweet into 4 classes: 0: not retweeted, 1: retweet count between 1 to 100, 2: retweet count between 100 to 1000 and 3: retweet count greater than 1000. We then use multiple features to determine the retweet bin for tweet posted. </w:t>
+        <w:t xml:space="preserve">For this analysis, we have taken the text of the tweet and grouped them by user. We then bin the retweet into 4 classes: 0: not retweeted, 1: retweet count </w:t>
+      </w:r>
+      <w:proofErr w:type="gramStart"/>
+      <w:r>
+        <w:t>between 1 to 100,</w:t>
+      </w:r>
+      <w:proofErr w:type="gramEnd"/>
+      <w:r>
+        <w:t xml:space="preserve"> 2: retweet count between 100 to 1000 and 3: retweet count greater than 1000. We then use multiple features to determine the retweet bin for tweet posted. </w:t>
       </w:r>
     </w:p>
     <w:p>
@@ -6061,7 +7029,15 @@
         <w:jc w:val="both"/>
       </w:pPr>
       <w:r>
-        <w:t>First, we compute the term frequency-inverse document frequency (TF-IDF) for the users’ tweet. Then we utilize latent dirichlet allocation (LDA) to obtain the topic distribution in the tweets. We also store the users’ metadata information like status, favorites, followers, friends and the days since account created to predict the retweet bin.</w:t>
+        <w:t xml:space="preserve">First, we compute the term frequency-inverse document frequency (TF-IDF) for the users’ tweet. Then we utilize latent </w:t>
+      </w:r>
+      <w:proofErr w:type="spellStart"/>
+      <w:r>
+        <w:t>dirichlet</w:t>
+      </w:r>
+      <w:proofErr w:type="spellEnd"/>
+      <w:r>
+        <w:t xml:space="preserve"> allocation (LDA) to obtain the topic distribution in the tweets. We also store the users’ metadata information like status, favorites, followers, friends and the days since account created to predict the retweet bin.</w:t>
       </w:r>
     </w:p>
     <w:p>
@@ -6115,7 +7091,7 @@
                         </a:ln>
                         <a:extLst>
                           <a:ext uri="{91240B29-F687-4f45-9708-019B960494DF}">
-                            <a14:hiddenLine xmlns:a14="http://schemas.microsoft.com/office/drawing/2010/main" xmlns:w="http://schemas.openxmlformats.org/wordprocessingml/2006/main" xmlns:w10="urn:schemas-microsoft-com:office:word" xmlns:v="urn:schemas-microsoft-com:vml" xmlns:o="urn:schemas-microsoft-com:office:office" xmlns:mv="urn:schemas-microsoft-com:mac:vml" xmlns:mo="http://schemas.microsoft.com/office/mac/office/2008/main" xmlns="" xmlns:w16cid="http://schemas.microsoft.com/office/word/2016/wordml/cid" xmlns:am3d="http://schemas.microsoft.com/office/drawing/2017/model3d" xmlns:aink="http://schemas.microsoft.com/office/drawing/2016/ink" xmlns:cx8="http://schemas.microsoft.com/office/drawing/2016/5/14/chartex" xmlns:cx7="http://schemas.microsoft.com/office/drawing/2016/5/13/chartex" xmlns:cx6="http://schemas.microsoft.com/office/drawing/2016/5/12/chartex" xmlns:cx5="http://schemas.microsoft.com/office/drawing/2016/5/11/chartex" xmlns:cx4="http://schemas.microsoft.com/office/drawing/2016/5/10/chartex" xmlns:cx3="http://schemas.microsoft.com/office/drawing/2016/5/9/chartex" xmlns:cx2="http://schemas.microsoft.com/office/drawing/2015/10/21/chartex" w="9525">
+                            <a14:hiddenLine xmlns:cx2="http://schemas.microsoft.com/office/drawing/2015/10/21/chartex" xmlns:cx3="http://schemas.microsoft.com/office/drawing/2016/5/9/chartex" xmlns:cx4="http://schemas.microsoft.com/office/drawing/2016/5/10/chartex" xmlns:cx5="http://schemas.microsoft.com/office/drawing/2016/5/11/chartex" xmlns:cx6="http://schemas.microsoft.com/office/drawing/2016/5/12/chartex" xmlns:cx7="http://schemas.microsoft.com/office/drawing/2016/5/13/chartex" xmlns:cx8="http://schemas.microsoft.com/office/drawing/2016/5/14/chartex" xmlns:aink="http://schemas.microsoft.com/office/drawing/2016/ink" xmlns:am3d="http://schemas.microsoft.com/office/drawing/2017/model3d" xmlns:w16cid="http://schemas.microsoft.com/office/word/2016/wordml/cid" xmlns="" xmlns:mo="http://schemas.microsoft.com/office/mac/office/2008/main" xmlns:mv="urn:schemas-microsoft-com:mac:vml" xmlns:o="urn:schemas-microsoft-com:office:office" xmlns:v="urn:schemas-microsoft-com:vml" xmlns:w10="urn:schemas-microsoft-com:office:word" xmlns:w="http://schemas.openxmlformats.org/wordprocessingml/2006/main" xmlns:a14="http://schemas.microsoft.com/office/drawing/2010/main" w="9525">
                               <a:solidFill>
                                 <a:srgbClr val="000000"/>
                               </a:solidFill>
@@ -6414,6 +7390,7 @@
                                       <w:szCs w:val="16"/>
                                     </w:rPr>
                                   </w:pPr>
+                                  <w:proofErr w:type="spellStart"/>
                                   <w:r>
                                     <w:rPr>
                                       <w:sz w:val="16"/>
@@ -6421,6 +7398,7 @@
                                     </w:rPr>
                                     <w:t>Followers_Count</w:t>
                                   </w:r>
+                                  <w:proofErr w:type="spellEnd"/>
                                 </w:p>
                               </w:tc>
                               <w:tc>
@@ -6767,6 +7745,7 @@
                                 <w:szCs w:val="16"/>
                               </w:rPr>
                             </w:pPr>
+                            <w:proofErr w:type="spellStart"/>
                             <w:r>
                               <w:rPr>
                                 <w:sz w:val="16"/>
@@ -6774,6 +7753,7 @@
                               </w:rPr>
                               <w:t>Followers_Count</w:t>
                             </w:r>
+                            <w:proofErr w:type="spellEnd"/>
                           </w:p>
                         </w:tc>
                         <w:tc>
@@ -6851,7 +7831,13 @@
         <w:t>s</w:t>
       </w:r>
       <w:r>
-        <w:t xml:space="preserve"> an accuracy of 48% same as using only followers count to predict retweet. The results are shown in Table II.</w:t>
+        <w:t xml:space="preserve"> an accuracy of 48% same as using only </w:t>
+      </w:r>
+      <w:r>
+        <w:t>follower’s</w:t>
+      </w:r>
+      <w:r>
+        <w:t xml:space="preserve"> count to predict retweet. The results are shown in Table II.</w:t>
       </w:r>
       <w:r>
         <w:t xml:space="preserve"> </w:t>
@@ -6888,7 +7874,15 @@
         <w:jc w:val="both"/>
       </w:pPr>
       <w:r>
-        <w:t>We also need to note that the dataset has only 75K records from a particular day. While the content associated with #MeToo is of importance for predicting retweet rate, getting a bigger sample with random data may be more accurate prediction of the retweet rate.</w:t>
+        <w:t>We also need to note that the dataset has only 75K records from a particular day. While the content associated with #</w:t>
+      </w:r>
+      <w:proofErr w:type="spellStart"/>
+      <w:r>
+        <w:t>MeToo</w:t>
+      </w:r>
+      <w:proofErr w:type="spellEnd"/>
+      <w:r>
+        <w:t xml:space="preserve"> is of importance for predicting retweet rate, getting a bigger sample with random data may be more accurate prediction of the retweet rate.</w:t>
       </w:r>
       <w:r>
         <w:rPr>
@@ -6934,7 +7928,7 @@
                         </a:ln>
                         <a:extLst>
                           <a:ext uri="{91240B29-F687-4f45-9708-019B960494DF}">
-                            <a14:hiddenLine xmlns="" xmlns:mo="http://schemas.microsoft.com/office/mac/office/2008/main" xmlns:mv="urn:schemas-microsoft-com:mac:vml" xmlns:o="urn:schemas-microsoft-com:office:office" xmlns:v="urn:schemas-microsoft-com:vml" xmlns:w10="urn:schemas-microsoft-com:office:word" xmlns:w="http://schemas.openxmlformats.org/wordprocessingml/2006/main" xmlns:a14="http://schemas.microsoft.com/office/drawing/2010/main" xmlns:w16cid="http://schemas.microsoft.com/office/word/2016/wordml/cid" xmlns:am3d="http://schemas.microsoft.com/office/drawing/2017/model3d" xmlns:aink="http://schemas.microsoft.com/office/drawing/2016/ink" xmlns:cx8="http://schemas.microsoft.com/office/drawing/2016/5/14/chartex" xmlns:cx7="http://schemas.microsoft.com/office/drawing/2016/5/13/chartex" xmlns:cx6="http://schemas.microsoft.com/office/drawing/2016/5/12/chartex" xmlns:cx5="http://schemas.microsoft.com/office/drawing/2016/5/11/chartex" xmlns:cx4="http://schemas.microsoft.com/office/drawing/2016/5/10/chartex" xmlns:cx3="http://schemas.microsoft.com/office/drawing/2016/5/9/chartex" xmlns:cx2="http://schemas.microsoft.com/office/drawing/2015/10/21/chartex" w="9525">
+                            <a14:hiddenLine xmlns:cx2="http://schemas.microsoft.com/office/drawing/2015/10/21/chartex" xmlns:cx3="http://schemas.microsoft.com/office/drawing/2016/5/9/chartex" xmlns:cx4="http://schemas.microsoft.com/office/drawing/2016/5/10/chartex" xmlns:cx5="http://schemas.microsoft.com/office/drawing/2016/5/11/chartex" xmlns:cx6="http://schemas.microsoft.com/office/drawing/2016/5/12/chartex" xmlns:cx7="http://schemas.microsoft.com/office/drawing/2016/5/13/chartex" xmlns:cx8="http://schemas.microsoft.com/office/drawing/2016/5/14/chartex" xmlns:aink="http://schemas.microsoft.com/office/drawing/2016/ink" xmlns:am3d="http://schemas.microsoft.com/office/drawing/2017/model3d" xmlns:w16cid="http://schemas.microsoft.com/office/word/2016/wordml/cid" xmlns:a14="http://schemas.microsoft.com/office/drawing/2010/main" xmlns:w="http://schemas.openxmlformats.org/wordprocessingml/2006/main" xmlns:w10="urn:schemas-microsoft-com:office:word" xmlns:v="urn:schemas-microsoft-com:vml" xmlns:o="urn:schemas-microsoft-com:office:office" xmlns:mv="urn:schemas-microsoft-com:mac:vml" xmlns:mo="http://schemas.microsoft.com/office/mac/office/2008/main" xmlns="" w="9525">
                               <a:solidFill>
                                 <a:srgbClr val="000000"/>
                               </a:solidFill>
@@ -6960,7 +7954,7 @@
                                 <wp:inline distT="0" distB="0" distL="0" distR="0" wp14:anchorId="18EBCE20" wp14:editId="69457B80">
                                   <wp:extent cx="3154680" cy="2325325"/>
                                   <wp:effectExtent l="0" t="0" r="7620" b="0"/>
-                                  <wp:docPr id="21" name="Picture 21"/>
+                                  <wp:docPr id="23" name="Picture 23"/>
                                   <wp:cNvGraphicFramePr>
                                     <a:graphicFrameLocks xmlns:a="http://schemas.openxmlformats.org/drawingml/2006/main" noChangeAspect="1"/>
                                   </wp:cNvGraphicFramePr>
@@ -7059,7 +8053,7 @@
                           <wp:inline distT="0" distB="0" distL="0" distR="0" wp14:anchorId="18EBCE20" wp14:editId="69457B80">
                             <wp:extent cx="3154680" cy="2325325"/>
                             <wp:effectExtent l="0" t="0" r="7620" b="0"/>
-                            <wp:docPr id="21" name="Picture 21"/>
+                            <wp:docPr id="23" name="Picture 23"/>
                             <wp:cNvGraphicFramePr>
                               <a:graphicFrameLocks xmlns:a="http://schemas.openxmlformats.org/drawingml/2006/main" noChangeAspect="1"/>
                             </wp:cNvGraphicFramePr>
@@ -7135,7 +8129,6 @@
     <w:p>
       <w:pPr>
         <w:pStyle w:val="Heading1"/>
-        <w:jc w:val="both"/>
       </w:pPr>
       <w:r>
         <w:t>Conclusion</w:t>
@@ -7148,6 +8141,8 @@
           <w:ilvl w:val="0"/>
           <w:numId w:val="0"/>
         </w:numPr>
+        <w:spacing w:line="252" w:lineRule="auto"/>
+        <w:ind w:firstLine="202"/>
         <w:jc w:val="both"/>
         <w:rPr>
           <w:i w:val="0"/>
@@ -7156,50 +8151,253 @@
       <w:r>
         <w:rPr>
           <w:i w:val="0"/>
-        </w:rPr>
-        <w:t xml:space="preserve">We have analyzed the #MeToo tweets for sentiment classification and predicting retweets. </w:t>
-      </w:r>
+          <w:iCs w:val="0"/>
+        </w:rPr>
+        <w:t>We have analyzed the #</w:t>
+      </w:r>
+      <w:proofErr w:type="spellStart"/>
       <w:r>
         <w:rPr>
           <w:i w:val="0"/>
+          <w:iCs w:val="0"/>
+        </w:rPr>
+        <w:t>MeToo</w:t>
+      </w:r>
+      <w:proofErr w:type="spellEnd"/>
+      <w:r>
+        <w:rPr>
+          <w:i w:val="0"/>
+          <w:iCs w:val="0"/>
+        </w:rPr>
+        <w:t xml:space="preserve"> tweets for sentiment classification and predicting retweets. </w:t>
+      </w:r>
+      <w:r>
+        <w:rPr>
+          <w:i w:val="0"/>
+          <w:iCs w:val="0"/>
         </w:rPr>
         <w:t>We first used Vader lexicon to classify the tweets as positive, negative and neutral. Then we visualized the subjectivity and polarity. We found that initially more</w:t>
       </w:r>
       <w:r>
         <w:rPr>
           <w:i w:val="0"/>
-        </w:rPr>
-        <w:t xml:space="preserve"> of the tweets were negative as people were coming out with their experiences, hardships. Twitter was stormed with #MeToo as and when a revelation was made about a celebrity. The sentiments were more negative during </w:t>
-      </w:r>
+          <w:iCs w:val="0"/>
+        </w:rPr>
+        <w:t xml:space="preserve"> of the tweets were negative as people were coming out with their experiences, hardships. Twitter was stormed with #</w:t>
+      </w:r>
+      <w:proofErr w:type="spellStart"/>
       <w:r>
         <w:rPr>
           <w:i w:val="0"/>
-        </w:rPr>
-        <w:t xml:space="preserve">these times. There are shifts to neutral but rarely there are positive polarity. The last six months have been the most controversial for sexual harassment. It has been shocking to see how many have used their power and position to extract favors from people taking advantage of the other persons helplessness. </w:t>
-      </w:r>
+          <w:iCs w:val="0"/>
+        </w:rPr>
+        <w:t>MeToo</w:t>
+      </w:r>
+      <w:proofErr w:type="spellEnd"/>
       <w:r>
         <w:rPr>
           <w:i w:val="0"/>
-        </w:rPr>
-        <w:t xml:space="preserve">As in the papers, </w:t>
+          <w:iCs w:val="0"/>
+        </w:rPr>
+        <w:t xml:space="preserve"> as and when a revelation was made</w:t>
       </w:r>
       <w:r>
         <w:rPr>
           <w:i w:val="0"/>
         </w:rPr>
-        <w:t>"Predicting Popular Messages in Twitter" by Liangjie Hong Ovidiu Dan Brian D. Davison and "Want to be Retweeted? Large Scale Analytics on Factors Impacting Retweet in Twitter Network" by Bongwon Suh, Lichan Hong, Peter Pirolli, and Ed H. Chi</w:t>
+        <w:t xml:space="preserve"> about a celebrity. The sentiments were more negative during </w:t>
       </w:r>
       <w:r>
         <w:rPr>
           <w:i w:val="0"/>
         </w:rPr>
-        <w:t xml:space="preserve">, we find that #MeToo, the TF-IDF and LDA feature has been more prominent in predicting the retweet rate rather than followers count. </w:t>
-      </w:r>
-    </w:p>
-    <w:p>
-      <w:pPr>
-        <w:pStyle w:val="ReferenceHead"/>
-      </w:pPr>
+        <w:t xml:space="preserve">these times. There are shifts to neutral but rarely there are positive polarity. The last six months have been the most controversial for sexual harassment. It has been shocking to see how many have used their power and position to extract favors from people taking advantage of the other </w:t>
+      </w:r>
+      <w:proofErr w:type="gramStart"/>
+      <w:r>
+        <w:rPr>
+          <w:i w:val="0"/>
+        </w:rPr>
+        <w:t>persons</w:t>
+      </w:r>
+      <w:proofErr w:type="gramEnd"/>
+      <w:r>
+        <w:rPr>
+          <w:i w:val="0"/>
+        </w:rPr>
+        <w:t xml:space="preserve"> helplessness. </w:t>
+      </w:r>
+      <w:r>
+        <w:rPr>
+          <w:i w:val="0"/>
+        </w:rPr>
+        <w:t>Even though the papers</w:t>
+      </w:r>
+      <w:r>
+        <w:rPr>
+          <w:i w:val="0"/>
+        </w:rPr>
+        <w:t xml:space="preserve">, </w:t>
+      </w:r>
+      <w:r>
+        <w:rPr>
+          <w:i w:val="0"/>
+        </w:rPr>
+        <w:t>"Predicting Popular Messages in Twitter"</w:t>
+      </w:r>
+      <w:hyperlink w:anchor="_References" w:history="1">
+        <w:r>
+          <w:rPr>
+            <w:rStyle w:val="Hyperlink"/>
+            <w:i w:val="0"/>
+            <w:vertAlign w:val="superscript"/>
+          </w:rPr>
+          <w:t>[12]</w:t>
+        </w:r>
+      </w:hyperlink>
+      <w:r>
+        <w:rPr>
+          <w:i w:val="0"/>
+        </w:rPr>
+        <w:t xml:space="preserve"> by </w:t>
+      </w:r>
+      <w:proofErr w:type="spellStart"/>
+      <w:r>
+        <w:rPr>
+          <w:i w:val="0"/>
+        </w:rPr>
+        <w:t>Liangjie</w:t>
+      </w:r>
+      <w:proofErr w:type="spellEnd"/>
+      <w:r>
+        <w:rPr>
+          <w:i w:val="0"/>
+        </w:rPr>
+        <w:t xml:space="preserve"> Hong </w:t>
+      </w:r>
+      <w:proofErr w:type="spellStart"/>
+      <w:r>
+        <w:rPr>
+          <w:i w:val="0"/>
+        </w:rPr>
+        <w:t>Ovidiu</w:t>
+      </w:r>
+      <w:proofErr w:type="spellEnd"/>
+      <w:r>
+        <w:rPr>
+          <w:i w:val="0"/>
+        </w:rPr>
+        <w:t xml:space="preserve"> Dan Brian D. Davison and "Want to be Retweeted? Large Scale Analytics on Factors Impacting Retweet in Twitter Network"</w:t>
+      </w:r>
+      <w:hyperlink w:anchor="_References" w:history="1">
+        <w:r>
+          <w:rPr>
+            <w:rStyle w:val="Hyperlink"/>
+            <w:i w:val="0"/>
+            <w:vertAlign w:val="superscript"/>
+          </w:rPr>
+          <w:t>[10]</w:t>
+        </w:r>
+      </w:hyperlink>
+      <w:r>
+        <w:rPr>
+          <w:i w:val="0"/>
+        </w:rPr>
+        <w:t xml:space="preserve"> by </w:t>
+      </w:r>
+      <w:proofErr w:type="spellStart"/>
+      <w:r>
+        <w:rPr>
+          <w:i w:val="0"/>
+        </w:rPr>
+        <w:t>Bongwon</w:t>
+      </w:r>
+      <w:proofErr w:type="spellEnd"/>
+      <w:r>
+        <w:rPr>
+          <w:i w:val="0"/>
+        </w:rPr>
+        <w:t xml:space="preserve"> Suh, </w:t>
+      </w:r>
+      <w:proofErr w:type="spellStart"/>
+      <w:r>
+        <w:rPr>
+          <w:i w:val="0"/>
+        </w:rPr>
+        <w:t>Lichan</w:t>
+      </w:r>
+      <w:proofErr w:type="spellEnd"/>
+      <w:r>
+        <w:rPr>
+          <w:i w:val="0"/>
+        </w:rPr>
+        <w:t xml:space="preserve"> Hong, Peter </w:t>
+      </w:r>
+      <w:proofErr w:type="spellStart"/>
+      <w:r>
+        <w:rPr>
+          <w:i w:val="0"/>
+        </w:rPr>
+        <w:t>Pirolli</w:t>
+      </w:r>
+      <w:proofErr w:type="spellEnd"/>
+      <w:r>
+        <w:rPr>
+          <w:i w:val="0"/>
+        </w:rPr>
+        <w:t>, and Ed H. Chi</w:t>
+      </w:r>
+      <w:r>
+        <w:rPr>
+          <w:i w:val="0"/>
+        </w:rPr>
+        <w:t xml:space="preserve">, </w:t>
+      </w:r>
+      <w:r>
+        <w:rPr>
+          <w:i w:val="0"/>
+        </w:rPr>
+        <w:t xml:space="preserve">find the number of followers to be a better explanatory variable to predict the retweet rate, </w:t>
+      </w:r>
+      <w:r>
+        <w:rPr>
+          <w:i w:val="0"/>
+        </w:rPr>
+        <w:t xml:space="preserve">we find that </w:t>
+      </w:r>
+      <w:r>
+        <w:rPr>
+          <w:i w:val="0"/>
+        </w:rPr>
+        <w:t>for #</w:t>
+      </w:r>
+      <w:proofErr w:type="spellStart"/>
+      <w:r>
+        <w:rPr>
+          <w:i w:val="0"/>
+        </w:rPr>
+        <w:t>MeToo</w:t>
+      </w:r>
+      <w:proofErr w:type="spellEnd"/>
+      <w:r>
+        <w:rPr>
+          <w:i w:val="0"/>
+        </w:rPr>
+        <w:t xml:space="preserve"> the TF-IDF and LDA feature has been more prominent</w:t>
+      </w:r>
+      <w:r>
+        <w:rPr>
+          <w:i w:val="0"/>
+        </w:rPr>
+        <w:t xml:space="preserve"> in predicting the retweet rate.</w:t>
+      </w:r>
+    </w:p>
+    <w:p>
+      <w:pPr>
+        <w:pStyle w:val="Heading1"/>
+      </w:pPr>
+      <w:bookmarkStart w:id="2" w:name="_References"/>
+      <w:bookmarkEnd w:id="2"/>
       <w:r>
         <w:t>References</w:t>
       </w:r>
@@ -7218,8 +8416,13 @@
       <w:pPr>
         <w:pStyle w:val="References"/>
       </w:pPr>
-      <w:r>
-        <w:t xml:space="preserve">Gerbaudo, P., “Tweets and the streets: social media and contemporary activism.” London: Pluto Press. </w:t>
+      <w:proofErr w:type="spellStart"/>
+      <w:r>
+        <w:t>Gerbaudo</w:t>
+      </w:r>
+      <w:proofErr w:type="spellEnd"/>
+      <w:r>
+        <w:t xml:space="preserve">, P., “Tweets and the streets: social media and contemporary activism.” London: Pluto Press. </w:t>
       </w:r>
       <w:r>
         <w:t>(</w:t>
@@ -7236,7 +8439,15 @@
         <w:pStyle w:val="References"/>
       </w:pPr>
       <w:r>
-        <w:t>Lim, M. “Clicks, Cabs, and Coffee Houses: Social Media and Oppositional Movements in Egypt, 2004-2011”. Journal of Communication,62 (2), 231-248</w:t>
+        <w:t>Lim, M. “Clicks, Cabs, and Coffee Houses: Social Media and Oppositional Movements in Egypt, 2004-2011”. Journal of Communication</w:t>
+      </w:r>
+      <w:proofErr w:type="gramStart"/>
+      <w:r>
+        <w:t>,62</w:t>
+      </w:r>
+      <w:proofErr w:type="gramEnd"/>
+      <w:r>
+        <w:t xml:space="preserve"> (2), 231-248</w:t>
       </w:r>
       <w:r>
         <w:t>. (</w:t>
@@ -7262,7 +8473,15 @@
         <w:t>”</w:t>
       </w:r>
       <w:r>
-        <w:t xml:space="preserve"> New Media &amp; Society,14 (2), 225-243.</w:t>
+        <w:t xml:space="preserve"> New Media &amp; Society</w:t>
+      </w:r>
+      <w:proofErr w:type="gramStart"/>
+      <w:r>
+        <w:t>,14</w:t>
+      </w:r>
+      <w:proofErr w:type="gramEnd"/>
+      <w:r>
+        <w:t xml:space="preserve"> (2), 225-243.</w:t>
       </w:r>
       <w:r>
         <w:t xml:space="preserve"> </w:t>
@@ -7287,8 +8506,21 @@
       <w:pPr>
         <w:pStyle w:val="References"/>
       </w:pPr>
-      <w:r>
-        <w:t xml:space="preserve">Youmans, W. L., &amp; York, J. C. “Social Media and the Activist Toolkit: User Agreements, Corporate Interests, and the Information Infrastructure of Modern Social Movements.” Journal of Communication,62 (2), 315-329. </w:t>
+      <w:proofErr w:type="spellStart"/>
+      <w:r>
+        <w:t>Youmans</w:t>
+      </w:r>
+      <w:proofErr w:type="spellEnd"/>
+      <w:r>
+        <w:t>, W. L., &amp; York, J. C. “Social Media and the Activist Toolkit: User Agreements, Corporate Interests, and the Information Infrastructure of Modern Social Movements.” Journal of Communication</w:t>
+      </w:r>
+      <w:proofErr w:type="gramStart"/>
+      <w:r>
+        <w:t>,62</w:t>
+      </w:r>
+      <w:proofErr w:type="gramEnd"/>
+      <w:r>
+        <w:t xml:space="preserve"> (2), 315-329. </w:t>
       </w:r>
       <w:r>
         <w:t>(</w:t>
@@ -7307,40 +8539,129 @@
       <w:pPr>
         <w:pStyle w:val="References"/>
       </w:pPr>
-      <w:r>
-        <w:t>Barnaghi, P., Ghaffari, P., &amp; Breslin, J. G. “Opinion Mining and Sentiment Polarity on Twitter and Correlation between Events and Sentiment.” 2016 IEEE Second International Conference on Big Data Computing Service and Applications (BigDataService). doi:10.1109/bigdataservice.2016.36</w:t>
+      <w:proofErr w:type="spellStart"/>
+      <w:r>
+        <w:t>Barnaghi</w:t>
+      </w:r>
+      <w:proofErr w:type="spellEnd"/>
+      <w:r>
+        <w:t xml:space="preserve">, P., </w:t>
+      </w:r>
+      <w:proofErr w:type="spellStart"/>
+      <w:r>
+        <w:t>Ghaffari</w:t>
+      </w:r>
+      <w:proofErr w:type="spellEnd"/>
+      <w:r>
+        <w:t xml:space="preserve">, P., &amp; </w:t>
+      </w:r>
+      <w:proofErr w:type="spellStart"/>
+      <w:r>
+        <w:t>Breslin</w:t>
+      </w:r>
+      <w:proofErr w:type="spellEnd"/>
+      <w:r>
+        <w:t>, J. G. “Opinion Mining and Sentiment Polarity on Twitter and Correlation between Events and Sentiment.” 2016 IEEE Second International Conference on Big Data Computing Service and Applications (</w:t>
+      </w:r>
+      <w:proofErr w:type="spellStart"/>
+      <w:r>
+        <w:t>BigDataService</w:t>
+      </w:r>
+      <w:proofErr w:type="spellEnd"/>
+      <w:r>
+        <w:t>). doi:10.1109/bigdataservice.2016.36</w:t>
       </w:r>
     </w:p>
     <w:p>
       <w:pPr>
         <w:pStyle w:val="References"/>
       </w:pPr>
-      <w:r>
-        <w:t>Bifet, A., &amp; Frank, E. “Sentiment Knowledge Discovery in Twitter Streaming Data.” Discovery Science Lecture Notes in Computer Science, 1-15. (2016) doi:10.1007/978-3-642-16184-1_1</w:t>
+      <w:proofErr w:type="spellStart"/>
+      <w:r>
+        <w:t>Bifet</w:t>
+      </w:r>
+      <w:proofErr w:type="spellEnd"/>
+      <w:r>
+        <w:t>, A., &amp; Frank, E. “Sentiment Knowledge Discovery in Twitter Streaming Data.” Discovery Science Lecture Notes in Computer Science, 1-15. (2016) doi:10.1007/978-3-642-16184-1_1</w:t>
       </w:r>
     </w:p>
     <w:p>
       <w:pPr>
         <w:pStyle w:val="References"/>
       </w:pPr>
-      <w:r>
-        <w:t>Sixto, J., Almeida, A., &amp; López-De-Ipiña, D. “An Approach to Subjectivity Detection on Twitter Using the Structured Information.” Computational Collective Intelligence Lecture Notes in Computer Science, 121-130. (2016). doi:10.1007/978-3-319-45243-2_11</w:t>
+      <w:proofErr w:type="spellStart"/>
+      <w:r>
+        <w:t>Sixto</w:t>
+      </w:r>
+      <w:proofErr w:type="spellEnd"/>
+      <w:r>
+        <w:t xml:space="preserve">, J., Almeida, A., &amp; </w:t>
+      </w:r>
+      <w:proofErr w:type="spellStart"/>
+      <w:r>
+        <w:t>López</w:t>
+      </w:r>
+      <w:proofErr w:type="spellEnd"/>
+      <w:r>
+        <w:t>-De-</w:t>
+      </w:r>
+      <w:proofErr w:type="spellStart"/>
+      <w:r>
+        <w:t>Ipiña</w:t>
+      </w:r>
+      <w:proofErr w:type="spellEnd"/>
+      <w:r>
+        <w:t>, D. “An Approach to Subjectivity Detection on Twitter Using the Structured Information.” Computational Collective Intelligence Lecture Notes in Computer Science, 121-130. (2016). doi:10.1007/978-3-319-45243-2_11</w:t>
       </w:r>
     </w:p>
     <w:p>
       <w:pPr>
         <w:pStyle w:val="References"/>
       </w:pPr>
-      <w:r>
-        <w:t>Peetz, M., Rijke, M. D., &amp; Kaptein, R. “Estimating reputation polarity on microblog posts.” Retrieved February 10, 2018, from http://dare.uva.nl/search?metis.record.id=476754</w:t>
+      <w:proofErr w:type="spellStart"/>
+      <w:r>
+        <w:t>Peetz</w:t>
+      </w:r>
+      <w:proofErr w:type="spellEnd"/>
+      <w:r>
+        <w:t xml:space="preserve">, M., </w:t>
+      </w:r>
+      <w:proofErr w:type="spellStart"/>
+      <w:r>
+        <w:t>Rijke</w:t>
+      </w:r>
+      <w:proofErr w:type="spellEnd"/>
+      <w:r>
+        <w:t xml:space="preserve">, M. D., &amp; </w:t>
+      </w:r>
+      <w:proofErr w:type="spellStart"/>
+      <w:r>
+        <w:t>Kaptein</w:t>
+      </w:r>
+      <w:proofErr w:type="spellEnd"/>
+      <w:r>
+        <w:t>, R. “Estimating reputation polarity on microblog posts.” Retrieved February 10, 2018, from http://dare.uva.nl/search?metis.record.id=476754</w:t>
       </w:r>
     </w:p>
     <w:p>
       <w:pPr>
         <w:pStyle w:val="References"/>
       </w:pPr>
-      <w:r>
-        <w:t>Asur, S., &amp; Huberman, B. A. “Predicting the Future with Social Media.” 2010. IEEE/WIC/ACM International Conference on Web Intelligence and Intelligent Agent Technology . doi:10.1109/wi-iat.2010.63</w:t>
+      <w:proofErr w:type="spellStart"/>
+      <w:r>
+        <w:t>Asur</w:t>
+      </w:r>
+      <w:proofErr w:type="spellEnd"/>
+      <w:r>
+        <w:t xml:space="preserve">, S., &amp; Huberman, B. A. “Predicting the Future with Social Media.” 2010. IEEE/WIC/ACM International Conference on Web Intelligence and Intelligent Agent </w:t>
+      </w:r>
+      <w:proofErr w:type="gramStart"/>
+      <w:r>
+        <w:t>Technology .</w:t>
+      </w:r>
+      <w:proofErr w:type="gramEnd"/>
+      <w:r>
+        <w:t xml:space="preserve"> doi:10.1109/wi-iat.2010.63</w:t>
       </w:r>
     </w:p>
     <w:p>
@@ -7350,11 +8671,40 @@
           <w:rFonts w:ascii="TimesNewRomanPSMT" w:hAnsi="TimesNewRomanPSMT" w:cs="TimesNewRomanPSMT"/>
         </w:rPr>
       </w:pPr>
-      <w:r>
-        <w:t>Bongwon Suh, Lichan Hong, Peter Pirolli, and Ed H. Chi “</w:t>
-      </w:r>
-      <w:r>
-        <w:t>Want to be Retweeted? Large Scale Analytics on Factors Impacting Retweet in Twitter Network</w:t>
+      <w:proofErr w:type="spellStart"/>
+      <w:r>
+        <w:t>Bongwon</w:t>
+      </w:r>
+      <w:proofErr w:type="spellEnd"/>
+      <w:r>
+        <w:t xml:space="preserve"> Suh, </w:t>
+      </w:r>
+      <w:proofErr w:type="spellStart"/>
+      <w:r>
+        <w:t>Lichan</w:t>
+      </w:r>
+      <w:proofErr w:type="spellEnd"/>
+      <w:r>
+        <w:t xml:space="preserve"> Hong, Peter </w:t>
+      </w:r>
+      <w:proofErr w:type="spellStart"/>
+      <w:r>
+        <w:t>Pirolli</w:t>
+      </w:r>
+      <w:proofErr w:type="spellEnd"/>
+      <w:r>
+        <w:t>, and Ed H. Chi “</w:t>
+      </w:r>
+      <w:r>
+        <w:t xml:space="preserve">Want to be </w:t>
+      </w:r>
+      <w:proofErr w:type="gramStart"/>
+      <w:r>
+        <w:t>Retweeted</w:t>
+      </w:r>
+      <w:proofErr w:type="gramEnd"/>
+      <w:r>
+        <w:t>? Large Scale Analytics on Factors Impacting Retweet in Twitter Network</w:t>
       </w:r>
       <w:r>
         <w:t xml:space="preserve">” </w:t>
@@ -7371,8 +8721,37 @@
         <w:pStyle w:val="References"/>
       </w:pPr>
       <w:r>
-        <w:t>Michael D. Conover, Bruno Gonc¸alves, Jacob Ratkiewicz, Alessandro Flammini and Filippo Menczer</w:t>
-      </w:r>
+        <w:t xml:space="preserve">Michael D. Conover, Bruno </w:t>
+      </w:r>
+      <w:proofErr w:type="spellStart"/>
+      <w:r>
+        <w:t>Gonc¸alves</w:t>
+      </w:r>
+      <w:proofErr w:type="spellEnd"/>
+      <w:r>
+        <w:t xml:space="preserve">, Jacob </w:t>
+      </w:r>
+      <w:proofErr w:type="spellStart"/>
+      <w:r>
+        <w:t>Ratkiewicz</w:t>
+      </w:r>
+      <w:proofErr w:type="spellEnd"/>
+      <w:r>
+        <w:t xml:space="preserve">, Alessandro </w:t>
+      </w:r>
+      <w:proofErr w:type="spellStart"/>
+      <w:r>
+        <w:t>Flammini</w:t>
+      </w:r>
+      <w:proofErr w:type="spellEnd"/>
+      <w:r>
+        <w:t xml:space="preserve"> and Filippo </w:t>
+      </w:r>
+      <w:proofErr w:type="spellStart"/>
+      <w:r>
+        <w:t>Menczer</w:t>
+      </w:r>
+      <w:proofErr w:type="spellEnd"/>
       <w:r>
         <w:t xml:space="preserve"> “</w:t>
       </w:r>
@@ -7393,24 +8772,55 @@
       <w:pPr>
         <w:pStyle w:val="References"/>
       </w:pPr>
-      <w:r>
-        <w:t>Liangjie Hong Ovidiu Dan Brian D. Davison "Predicting Popular Messages in Twitter". WWW 2011 – Poster</w:t>
+      <w:proofErr w:type="spellStart"/>
+      <w:r>
+        <w:t>Liangjie</w:t>
+      </w:r>
+      <w:proofErr w:type="spellEnd"/>
+      <w:r>
+        <w:t xml:space="preserve"> Hong </w:t>
+      </w:r>
+      <w:proofErr w:type="spellStart"/>
+      <w:r>
+        <w:t>Ovidiu</w:t>
+      </w:r>
+      <w:proofErr w:type="spellEnd"/>
+      <w:r>
+        <w:t xml:space="preserve"> Dan Brian D. Davison "Predicting Popular Messages in Twitter". WWW 2011 – Poster</w:t>
       </w:r>
     </w:p>
     <w:p>
       <w:pPr>
         <w:pStyle w:val="References"/>
       </w:pPr>
-      <w:r>
-        <w:t>Zongyang Ma, Aixin Sun, and Gao Cong "On Predicting the Popularity of Newly Emerging Hashtags in Twitter"</w:t>
+      <w:proofErr w:type="spellStart"/>
+      <w:r>
+        <w:t>Zongyang</w:t>
+      </w:r>
+      <w:proofErr w:type="spellEnd"/>
+      <w:r>
+        <w:t xml:space="preserve"> Ma, </w:t>
+      </w:r>
+      <w:proofErr w:type="spellStart"/>
+      <w:r>
+        <w:t>Aixin</w:t>
+      </w:r>
+      <w:proofErr w:type="spellEnd"/>
+      <w:r>
+        <w:t xml:space="preserve"> Sun, and Gao Cong "On Predicting the Popularity of Newly Emerging Hashtags in Twitter"</w:t>
       </w:r>
     </w:p>
     <w:p>
       <w:pPr>
         <w:pStyle w:val="References"/>
       </w:pPr>
-      <w:r>
-        <w:t xml:space="preserve">Shirky, C. “The Political Power of Social Media.” (2016, January 21). Retrieved February 07, 2018, from </w:t>
+      <w:proofErr w:type="spellStart"/>
+      <w:r>
+        <w:t>Shirky</w:t>
+      </w:r>
+      <w:proofErr w:type="spellEnd"/>
+      <w:r>
+        <w:t xml:space="preserve">, C. “The Political Power of Social Media.” (2016, January 21). Retrieved February 07, 2018, from </w:t>
       </w:r>
       <w:hyperlink r:id="rId18" w:history="1">
         <w:r>
@@ -7428,8 +8838,13 @@
       <w:pPr>
         <w:pStyle w:val="References"/>
       </w:pPr>
-      <w:r>
-        <w:t xml:space="preserve">Sichynsky, T. </w:t>
+      <w:proofErr w:type="spellStart"/>
+      <w:r>
+        <w:t>Sichynsky</w:t>
+      </w:r>
+      <w:proofErr w:type="spellEnd"/>
+      <w:r>
+        <w:t xml:space="preserve">, T. </w:t>
       </w:r>
       <w:r>
         <w:t>“</w:t>
@@ -7457,7 +8872,14 @@
           <w:rPr>
             <w:rStyle w:val="Hyperlink"/>
           </w:rPr>
-          <w:t>https://www.washingtonpost.com/news/the-switch/wp/2016/03/21/these-are-the-10-most-influen</w:t>
+          <w:t>https://www.washingtonpost.com/news/the-</w:t>
+        </w:r>
+        <w:r>
+          <w:rPr>
+            <w:rStyle w:val="Hyperlink"/>
+          </w:rPr>
+          <w:lastRenderedPageBreak/>
+          <w:t>switch/wp/2016/03/21/these-are-the-10-most-influen</w:t>
         </w:r>
       </w:hyperlink>
       <w:r>
@@ -7469,14 +8891,29 @@
         <w:pStyle w:val="References"/>
       </w:pPr>
       <w:r>
-        <w:lastRenderedPageBreak/>
-        <w:t xml:space="preserve">Zaman, H. U. (n.d.). </w:t>
+        <w:t>Zaman, H. U. (</w:t>
+      </w:r>
+      <w:proofErr w:type="spellStart"/>
+      <w:r>
+        <w:t>n.d.</w:t>
+      </w:r>
+      <w:proofErr w:type="spellEnd"/>
+      <w:r>
+        <w:t xml:space="preserve">). </w:t>
       </w:r>
       <w:r>
         <w:t>“</w:t>
       </w:r>
       <w:r>
-        <w:t>#MeToo and the worldwide reckoning it brought in 2017</w:t>
+        <w:t>#</w:t>
+      </w:r>
+      <w:proofErr w:type="spellStart"/>
+      <w:r>
+        <w:t>MeToo</w:t>
+      </w:r>
+      <w:proofErr w:type="spellEnd"/>
+      <w:r>
+        <w:t xml:space="preserve"> and the worldwide reckoning it brought in 2017</w:t>
       </w:r>
       <w:r>
         <w:t>”</w:t>
@@ -7504,18 +8941,82 @@
         <w:pStyle w:val="References"/>
       </w:pPr>
       <w:r>
-        <w:t>Finn Årup Nielsen, "A new ANEW: evaluation of a word list for sentiment analysis in microblogs", Proceedings of the ESWC2011 Workshop on 'Making Sense of Microposts': Big things come in small packages. Volume 718 in CEUR Workshop Proceedings: 93-98. 2011 May. Matthew Rowe, Milan Stankovic, Aba-Sah Dadzie, Mariann Hardey (editors)</w:t>
+        <w:t xml:space="preserve">Finn </w:t>
+      </w:r>
+      <w:proofErr w:type="spellStart"/>
+      <w:r>
+        <w:t>Årup</w:t>
+      </w:r>
+      <w:proofErr w:type="spellEnd"/>
+      <w:r>
+        <w:t xml:space="preserve"> Nielsen, "A new ANEW: evaluation of a word list for sentiment analysis in microblogs", Proceedings of the ESWC2011 Workshop on 'Making Sense of </w:t>
+      </w:r>
+      <w:proofErr w:type="spellStart"/>
+      <w:r>
+        <w:t>Microposts</w:t>
+      </w:r>
+      <w:proofErr w:type="spellEnd"/>
+      <w:r>
+        <w:t xml:space="preserve">': Big things come in small packages. Volume 718 in CEUR Workshop Proceedings: 93-98. 2011 May. Matthew Rowe, Milan </w:t>
+      </w:r>
+      <w:proofErr w:type="spellStart"/>
+      <w:r>
+        <w:t>Stankovic</w:t>
+      </w:r>
+      <w:proofErr w:type="spellEnd"/>
+      <w:r>
+        <w:t>, Aba-</w:t>
+      </w:r>
+      <w:proofErr w:type="spellStart"/>
+      <w:r>
+        <w:t>Sah</w:t>
+      </w:r>
+      <w:proofErr w:type="spellEnd"/>
+      <w:r>
+        <w:t xml:space="preserve"> </w:t>
+      </w:r>
+      <w:proofErr w:type="spellStart"/>
+      <w:r>
+        <w:t>Dadzie</w:t>
+      </w:r>
+      <w:proofErr w:type="spellEnd"/>
+      <w:r>
+        <w:t xml:space="preserve">, </w:t>
+      </w:r>
+      <w:proofErr w:type="spellStart"/>
+      <w:r>
+        <w:t>Mariann</w:t>
+      </w:r>
+      <w:proofErr w:type="spellEnd"/>
+      <w:r>
+        <w:t xml:space="preserve"> </w:t>
+      </w:r>
+      <w:proofErr w:type="spellStart"/>
+      <w:r>
+        <w:t>Hardey</w:t>
+      </w:r>
+      <w:proofErr w:type="spellEnd"/>
+      <w:r>
+        <w:t xml:space="preserve"> (editors)</w:t>
       </w:r>
     </w:p>
     <w:p>
       <w:pPr>
         <w:pStyle w:val="References"/>
       </w:pPr>
+      <w:proofErr w:type="spellStart"/>
       <w:r>
         <w:rPr>
           <w:bCs/>
         </w:rPr>
-        <w:t>Hutto, C.J. &amp; Gilbert, E.E. (2014). VADER: A Parsimonious Rule-based Model for Sentiment Analysis of Social Media Text. Eighth International Conference on Weblogs and Social Media (ICWSM-14). Ann Arbor, MI, June 2014.</w:t>
+        <w:t>Hutto</w:t>
+      </w:r>
+      <w:proofErr w:type="spellEnd"/>
+      <w:r>
+        <w:rPr>
+          <w:bCs/>
+        </w:rPr>
+        <w:t>, C.J. &amp; Gilbert, E.E. (2014). VADER: A Parsimonious Rule-based Model for Sentiment Analysis of Social Media Text. Eighth International Conference on Weblogs and Social Media (ICWSM-14). Ann Arbor, MI, June 2014.</w:t>
       </w:r>
     </w:p>
     <w:p>
@@ -7525,11 +9026,14 @@
           <w:color w:val="3E4349"/>
         </w:rPr>
       </w:pPr>
-      <w:r>
-        <w:t xml:space="preserve">Textblob </w:t>
-      </w:r>
-      <w:bookmarkStart w:id="1" w:name="_GoBack"/>
-      <w:bookmarkEnd w:id="1"/>
+      <w:proofErr w:type="spellStart"/>
+      <w:r>
+        <w:t>Textblob</w:t>
+      </w:r>
+      <w:proofErr w:type="spellEnd"/>
+      <w:r>
+        <w:t xml:space="preserve"> </w:t>
+      </w:r>
       <w:r>
         <w:t>Copyright</w:t>
       </w:r>
@@ -7572,9 +9076,11 @@
         </w:rPr>
         <w:t xml:space="preserve"> </w:t>
       </w:r>
+      <w:proofErr w:type="spellStart"/>
       <w:r>
         <w:t>Loria</w:t>
       </w:r>
+      <w:proofErr w:type="spellEnd"/>
     </w:p>
     <w:p>
       <w:pPr>
@@ -9938,6 +11444,9 @@
   </w:num>
   <w:num w:numId="47">
     <w:abstractNumId w:val="12"/>
+  </w:num>
+  <w:num w:numId="48">
+    <w:abstractNumId w:val="11"/>
   </w:num>
 </w:numbering>
 </file>
@@ -11577,11 +13086,11 @@
 </file>
 
 <file path=customXml/item1.xml><?xml version="1.0" encoding="utf-8"?>
-<b:Sources xmlns:b="http://schemas.openxmlformats.org/officeDocument/2006/bibliography" xmlns="http://schemas.openxmlformats.org/officeDocument/2006/bibliography" SelectedStyle="\APA.XSL" StyleName="APA"/>
+<b:Sources xmlns:b="http://schemas.openxmlformats.org/officeDocument/2006/bibliography" xmlns="http://schemas.openxmlformats.org/officeDocument/2006/bibliography" SelectedStyle="\APA.XSL" StyleName="APA" Version="0"/>
 </file>
 
 <file path=customXml/itemProps1.xml><?xml version="1.0" encoding="utf-8"?>
-<ds:datastoreItem xmlns:ds="http://schemas.openxmlformats.org/officeDocument/2006/customXml" ds:itemID="{C85E3802-7BBE-44B6-8B26-E8382C982CB6}">
+<ds:datastoreItem xmlns:ds="http://schemas.openxmlformats.org/officeDocument/2006/customXml" ds:itemID="{CBB84BDF-A2D6-47D5-91DA-C02A7A13B7E3}">
   <ds:schemaRefs>
     <ds:schemaRef ds:uri="http://schemas.openxmlformats.org/officeDocument/2006/bibliography"/>
   </ds:schemaRefs>

</xml_diff>